<commit_message>
Adjusting the basic structure od HSI and CYRS
As mentioned in the review sheet
CYRS and HSIs' main structure have been changed.
</commit_message>
<xml_diff>
--- a/Input documents/CYRS.docx
+++ b/Input documents/CYRS.docx
@@ -10,20 +10,91 @@
           <w:numId w:val="8"/>
         </w:numPr>
         <w:rPr>
+          <w:sz w:val="32"/>
+          <w:szCs w:val="32"/>
+        </w:rPr>
+      </w:pPr>
+      <w:bookmarkStart w:id="0" w:name="_Toc30851968"/>
+      <w:r>
+        <w:rPr>
           <w:rStyle w:val="Heading1Char"/>
         </w:rPr>
-      </w:pPr>
-      <w:bookmarkStart w:id="0" w:name="_Toc30670111"/>
-      <w:r>
+        <w:t>Project Name:</w:t>
+      </w:r>
+      <w:bookmarkEnd w:id="0"/>
+      <w:r>
+        <w:rPr>
+          <w:sz w:val="32"/>
+          <w:szCs w:val="32"/>
+        </w:rPr>
+        <w:t xml:space="preserve"> </w:t>
+      </w:r>
+    </w:p>
+    <w:p>
+      <w:pPr>
+        <w:pStyle w:val="ListParagraph"/>
+        <w:ind w:left="825"/>
+        <w:jc w:val="center"/>
+        <w:rPr>
+          <w:sz w:val="40"/>
+          <w:szCs w:val="40"/>
+        </w:rPr>
+      </w:pPr>
+      <w:r>
+        <w:rPr>
+          <w:sz w:val="40"/>
+          <w:szCs w:val="40"/>
+        </w:rPr>
+        <w:t>LED STRING ANIMATION_PO5_CYRS</w:t>
+      </w:r>
+    </w:p>
+    <w:p>
+      <w:pPr>
         <w:rPr>
           <w:rStyle w:val="Heading1Char"/>
-        </w:rPr>
+          <w:rFonts w:asciiTheme="minorHAnsi" w:eastAsiaTheme="minorHAnsi" w:hAnsiTheme="minorHAnsi" w:cstheme="minorBidi"/>
+          <w:b w:val="0"/>
+          <w:color w:val="auto"/>
+          <w:sz w:val="32"/>
+        </w:rPr>
+      </w:pPr>
+      <w:r>
+        <w:rPr>
+          <w:sz w:val="32"/>
+          <w:szCs w:val="32"/>
+        </w:rPr>
+        <w:br w:type="page"/>
+      </w:r>
+    </w:p>
+    <w:p>
+      <w:pPr>
+        <w:pStyle w:val="ListParagraph"/>
+        <w:numPr>
+          <w:ilvl w:val="0"/>
+          <w:numId w:val="8"/>
+        </w:numPr>
+        <w:rPr>
+          <w:rStyle w:val="Heading1Char"/>
+        </w:rPr>
+      </w:pPr>
+      <w:bookmarkStart w:id="1" w:name="_Toc30851969"/>
+      <w:r>
+        <w:rPr>
+          <w:rStyle w:val="Heading1Char"/>
+        </w:rPr>
+        <w:lastRenderedPageBreak/>
         <w:t>Content table</w:t>
       </w:r>
-      <w:bookmarkEnd w:id="0"/>
+      <w:bookmarkEnd w:id="1"/>
     </w:p>
     <w:sdt>
       <w:sdtPr>
+        <w:rPr>
+          <w:rFonts w:asciiTheme="minorHAnsi" w:eastAsiaTheme="minorHAnsi" w:hAnsiTheme="minorHAnsi" w:cstheme="minorBidi"/>
+          <w:color w:val="auto"/>
+          <w:sz w:val="22"/>
+          <w:szCs w:val="22"/>
+        </w:rPr>
         <w:id w:val="2013337461"/>
         <w:docPartObj>
           <w:docPartGallery w:val="Table of Contents"/>
@@ -32,18 +103,12 @@
       </w:sdtPr>
       <w:sdtEndPr>
         <w:rPr>
-          <w:rFonts w:asciiTheme="minorHAnsi" w:eastAsiaTheme="minorHAnsi" w:hAnsiTheme="minorHAnsi" w:cstheme="minorBidi"/>
           <w:b/>
           <w:bCs/>
           <w:noProof/>
-          <w:color w:val="auto"/>
-          <w:sz w:val="22"/>
-          <w:szCs w:val="22"/>
         </w:rPr>
       </w:sdtEndPr>
       <w:sdtContent>
-        <w:bookmarkStart w:id="1" w:name="_GoBack" w:displacedByCustomXml="prev"/>
-        <w:bookmarkEnd w:id="1" w:displacedByCustomXml="prev"/>
         <w:p>
           <w:pPr>
             <w:pStyle w:val="TOCHeading"/>
@@ -57,6 +122,7 @@
               <w:tab w:val="right" w:leader="dot" w:pos="9350"/>
             </w:tabs>
             <w:rPr>
+              <w:rFonts w:eastAsiaTheme="minorEastAsia"/>
               <w:noProof/>
             </w:rPr>
           </w:pPr>
@@ -69,7 +135,7 @@
           <w:r>
             <w:fldChar w:fldCharType="separate"/>
           </w:r>
-          <w:hyperlink w:anchor="_Toc30670111" w:history="1">
+          <w:hyperlink w:anchor="_Toc30851968" w:history="1">
             <w:r>
               <w:rPr>
                 <w:rStyle w:val="Hyperlink"/>
@@ -79,6 +145,7 @@
             </w:r>
             <w:r>
               <w:rPr>
+                <w:rFonts w:eastAsiaTheme="minorEastAsia"/>
                 <w:noProof/>
               </w:rPr>
               <w:tab/>
@@ -88,7 +155,7 @@
                 <w:rStyle w:val="Hyperlink"/>
                 <w:noProof/>
               </w:rPr>
-              <w:t>Content table</w:t>
+              <w:t>Project Name:</w:t>
             </w:r>
             <w:r>
               <w:rPr>
@@ -109,7 +176,7 @@
                 <w:noProof/>
                 <w:webHidden/>
               </w:rPr>
-              <w:instrText xml:space="preserve"> PAGEREF _Toc30670111 \h </w:instrText>
+              <w:instrText xml:space="preserve"> PAGEREF _Toc30851968 \h </w:instrText>
             </w:r>
             <w:r>
               <w:rPr>
@@ -148,10 +215,11 @@
               <w:tab w:val="right" w:leader="dot" w:pos="9350"/>
             </w:tabs>
             <w:rPr>
+              <w:rFonts w:eastAsiaTheme="minorEastAsia"/>
               <w:noProof/>
             </w:rPr>
           </w:pPr>
-          <w:hyperlink w:anchor="_Toc30670112" w:history="1">
+          <w:hyperlink w:anchor="_Toc30851969" w:history="1">
             <w:r>
               <w:rPr>
                 <w:rStyle w:val="Hyperlink"/>
@@ -161,6 +229,7 @@
             </w:r>
             <w:r>
               <w:rPr>
+                <w:rFonts w:eastAsiaTheme="minorEastAsia"/>
                 <w:noProof/>
               </w:rPr>
               <w:tab/>
@@ -170,7 +239,7 @@
                 <w:rStyle w:val="Hyperlink"/>
                 <w:noProof/>
               </w:rPr>
-              <w:t>Project Name:</w:t>
+              <w:t>Content table</w:t>
             </w:r>
             <w:r>
               <w:rPr>
@@ -191,7 +260,7 @@
                 <w:noProof/>
                 <w:webHidden/>
               </w:rPr>
-              <w:instrText xml:space="preserve"> PAGEREF _Toc30670112 \h </w:instrText>
+              <w:instrText xml:space="preserve"> PAGEREF _Toc30851969 \h </w:instrText>
             </w:r>
             <w:r>
               <w:rPr>
@@ -230,10 +299,11 @@
               <w:tab w:val="right" w:leader="dot" w:pos="9350"/>
             </w:tabs>
             <w:rPr>
+              <w:rFonts w:eastAsiaTheme="minorEastAsia"/>
               <w:noProof/>
             </w:rPr>
           </w:pPr>
-          <w:hyperlink w:anchor="_Toc30670113" w:history="1">
+          <w:hyperlink w:anchor="_Toc30851970" w:history="1">
             <w:r>
               <w:rPr>
                 <w:rStyle w:val="Hyperlink"/>
@@ -243,6 +313,7 @@
             </w:r>
             <w:r>
               <w:rPr>
+                <w:rFonts w:eastAsiaTheme="minorEastAsia"/>
                 <w:noProof/>
               </w:rPr>
               <w:tab/>
@@ -273,7 +344,7 @@
                 <w:noProof/>
                 <w:webHidden/>
               </w:rPr>
-              <w:instrText xml:space="preserve"> PAGEREF _Toc30670113 \h </w:instrText>
+              <w:instrText xml:space="preserve"> PAGEREF _Toc30851970 \h </w:instrText>
             </w:r>
             <w:r>
               <w:rPr>
@@ -293,7 +364,7 @@
                 <w:noProof/>
                 <w:webHidden/>
               </w:rPr>
-              <w:t>2</w:t>
+              <w:t>3</w:t>
             </w:r>
             <w:r>
               <w:rPr>
@@ -312,10 +383,11 @@
               <w:tab w:val="right" w:leader="dot" w:pos="9350"/>
             </w:tabs>
             <w:rPr>
+              <w:rFonts w:eastAsiaTheme="minorEastAsia"/>
               <w:noProof/>
             </w:rPr>
           </w:pPr>
-          <w:hyperlink w:anchor="_Toc30670114" w:history="1">
+          <w:hyperlink w:anchor="_Toc30851971" w:history="1">
             <w:r>
               <w:rPr>
                 <w:rStyle w:val="Hyperlink"/>
@@ -325,6 +397,7 @@
             </w:r>
             <w:r>
               <w:rPr>
+                <w:rFonts w:eastAsiaTheme="minorEastAsia"/>
                 <w:noProof/>
               </w:rPr>
               <w:tab/>
@@ -355,7 +428,7 @@
                 <w:noProof/>
                 <w:webHidden/>
               </w:rPr>
-              <w:instrText xml:space="preserve"> PAGEREF _Toc30670114 \h </w:instrText>
+              <w:instrText xml:space="preserve"> PAGEREF _Toc30851971 \h </w:instrText>
             </w:r>
             <w:r>
               <w:rPr>
@@ -375,7 +448,7 @@
                 <w:noProof/>
                 <w:webHidden/>
               </w:rPr>
-              <w:t>2</w:t>
+              <w:t>3</w:t>
             </w:r>
             <w:r>
               <w:rPr>
@@ -394,10 +467,11 @@
               <w:tab w:val="right" w:leader="dot" w:pos="9350"/>
             </w:tabs>
             <w:rPr>
+              <w:rFonts w:eastAsiaTheme="minorEastAsia"/>
               <w:noProof/>
             </w:rPr>
           </w:pPr>
-          <w:hyperlink w:anchor="_Toc30670115" w:history="1">
+          <w:hyperlink w:anchor="_Toc30851972" w:history="1">
             <w:r>
               <w:rPr>
                 <w:rStyle w:val="Hyperlink"/>
@@ -407,6 +481,7 @@
             </w:r>
             <w:r>
               <w:rPr>
+                <w:rFonts w:eastAsiaTheme="minorEastAsia"/>
                 <w:noProof/>
               </w:rPr>
               <w:tab/>
@@ -437,7 +512,7 @@
                 <w:noProof/>
                 <w:webHidden/>
               </w:rPr>
-              <w:instrText xml:space="preserve"> PAGEREF _Toc30670115 \h </w:instrText>
+              <w:instrText xml:space="preserve"> PAGEREF _Toc30851972 \h </w:instrText>
             </w:r>
             <w:r>
               <w:rPr>
@@ -457,7 +532,7 @@
                 <w:noProof/>
                 <w:webHidden/>
               </w:rPr>
-              <w:t>2</w:t>
+              <w:t>3</w:t>
             </w:r>
             <w:r>
               <w:rPr>
@@ -476,10 +551,11 @@
               <w:tab w:val="right" w:leader="dot" w:pos="9350"/>
             </w:tabs>
             <w:rPr>
+              <w:rFonts w:eastAsiaTheme="minorEastAsia"/>
               <w:noProof/>
             </w:rPr>
           </w:pPr>
-          <w:hyperlink w:anchor="_Toc30670116" w:history="1">
+          <w:hyperlink w:anchor="_Toc30851973" w:history="1">
             <w:r>
               <w:rPr>
                 <w:rStyle w:val="Hyperlink"/>
@@ -489,6 +565,7 @@
             </w:r>
             <w:r>
               <w:rPr>
+                <w:rFonts w:eastAsiaTheme="minorEastAsia"/>
                 <w:noProof/>
               </w:rPr>
               <w:tab/>
@@ -519,7 +596,7 @@
                 <w:noProof/>
                 <w:webHidden/>
               </w:rPr>
-              <w:instrText xml:space="preserve"> PAGEREF _Toc30670116 \h </w:instrText>
+              <w:instrText xml:space="preserve"> PAGEREF _Toc30851973 \h </w:instrText>
             </w:r>
             <w:r>
               <w:rPr>
@@ -539,7 +616,7 @@
                 <w:noProof/>
                 <w:webHidden/>
               </w:rPr>
-              <w:t>2</w:t>
+              <w:t>3</w:t>
             </w:r>
             <w:r>
               <w:rPr>
@@ -558,10 +635,11 @@
               <w:tab w:val="right" w:leader="dot" w:pos="9350"/>
             </w:tabs>
             <w:rPr>
+              <w:rFonts w:eastAsiaTheme="minorEastAsia"/>
               <w:noProof/>
             </w:rPr>
           </w:pPr>
-          <w:hyperlink w:anchor="_Toc30670117" w:history="1">
+          <w:hyperlink w:anchor="_Toc30851974" w:history="1">
             <w:r>
               <w:rPr>
                 <w:rStyle w:val="Hyperlink"/>
@@ -571,6 +649,7 @@
             </w:r>
             <w:r>
               <w:rPr>
+                <w:rFonts w:eastAsiaTheme="minorEastAsia"/>
                 <w:noProof/>
               </w:rPr>
               <w:tab/>
@@ -601,7 +680,7 @@
                 <w:noProof/>
                 <w:webHidden/>
               </w:rPr>
-              <w:instrText xml:space="preserve"> PAGEREF _Toc30670117 \h </w:instrText>
+              <w:instrText xml:space="preserve"> PAGEREF _Toc30851974 \h </w:instrText>
             </w:r>
             <w:r>
               <w:rPr>
@@ -621,7 +700,7 @@
                 <w:noProof/>
                 <w:webHidden/>
               </w:rPr>
-              <w:t>3</w:t>
+              <w:t>4</w:t>
             </w:r>
             <w:r>
               <w:rPr>
@@ -640,10 +719,11 @@
               <w:tab w:val="right" w:leader="dot" w:pos="9350"/>
             </w:tabs>
             <w:rPr>
+              <w:rFonts w:eastAsiaTheme="minorEastAsia"/>
               <w:noProof/>
             </w:rPr>
           </w:pPr>
-          <w:hyperlink w:anchor="_Toc30670118" w:history="1">
+          <w:hyperlink w:anchor="_Toc30851975" w:history="1">
             <w:r>
               <w:rPr>
                 <w:rStyle w:val="Hyperlink"/>
@@ -653,6 +733,7 @@
             </w:r>
             <w:r>
               <w:rPr>
+                <w:rFonts w:eastAsiaTheme="minorEastAsia"/>
                 <w:noProof/>
               </w:rPr>
               <w:tab/>
@@ -662,7 +743,7 @@
                 <w:rStyle w:val="Hyperlink"/>
                 <w:noProof/>
               </w:rPr>
-              <w:t>Speed control management:</w:t>
+              <w:t>Requirements description:</w:t>
             </w:r>
             <w:r>
               <w:rPr>
@@ -683,7 +764,7 @@
                 <w:noProof/>
                 <w:webHidden/>
               </w:rPr>
-              <w:instrText xml:space="preserve"> PAGEREF _Toc30670118 \h </w:instrText>
+              <w:instrText xml:space="preserve"> PAGEREF _Toc30851975 \h </w:instrText>
             </w:r>
             <w:r>
               <w:rPr>
@@ -703,7 +784,7 @@
                 <w:noProof/>
                 <w:webHidden/>
               </w:rPr>
-              <w:t>3</w:t>
+              <w:t>4</w:t>
             </w:r>
             <w:r>
               <w:rPr>
@@ -759,13 +840,13 @@
           <w:szCs w:val="32"/>
         </w:rPr>
       </w:pPr>
-      <w:bookmarkStart w:id="2" w:name="_Toc30670112"/>
+      <w:bookmarkStart w:id="2" w:name="_Toc30851970"/>
       <w:r>
         <w:rPr>
           <w:rStyle w:val="Heading1Char"/>
         </w:rPr>
         <w:lastRenderedPageBreak/>
-        <w:t>Project Name:</w:t>
+        <w:t>Document Status:</w:t>
       </w:r>
       <w:bookmarkEnd w:id="2"/>
       <w:r>
@@ -773,35 +854,227 @@
           <w:sz w:val="32"/>
           <w:szCs w:val="32"/>
         </w:rPr>
-        <w:t xml:space="preserve"> LED STRING ANIMATION_PO5_CYRS</w:t>
-      </w:r>
-    </w:p>
+        <w:t xml:space="preserve"> </w:t>
+      </w:r>
+    </w:p>
+    <w:tbl>
+      <w:tblPr>
+        <w:tblStyle w:val="TableGrid"/>
+        <w:tblW w:w="0" w:type="auto"/>
+        <w:tblInd w:w="825" w:type="dxa"/>
+        <w:tblLook w:val="04A0" w:firstRow="1" w:lastRow="0" w:firstColumn="1" w:lastColumn="0" w:noHBand="0" w:noVBand="1"/>
+      </w:tblPr>
+      <w:tblGrid>
+        <w:gridCol w:w="2121"/>
+        <w:gridCol w:w="2122"/>
+        <w:gridCol w:w="2196"/>
+        <w:gridCol w:w="2086"/>
+      </w:tblGrid>
+      <w:tr>
+        <w:tc>
+          <w:tcPr>
+            <w:tcW w:w="2337" w:type="dxa"/>
+          </w:tcPr>
+          <w:p>
+            <w:pPr>
+              <w:pStyle w:val="ListParagraph"/>
+              <w:ind w:left="0"/>
+              <w:jc w:val="center"/>
+              <w:rPr>
+                <w:sz w:val="32"/>
+                <w:szCs w:val="32"/>
+              </w:rPr>
+            </w:pPr>
+            <w:r>
+              <w:rPr>
+                <w:sz w:val="32"/>
+                <w:szCs w:val="32"/>
+              </w:rPr>
+              <w:t>Version</w:t>
+            </w:r>
+          </w:p>
+        </w:tc>
+        <w:tc>
+          <w:tcPr>
+            <w:tcW w:w="2337" w:type="dxa"/>
+          </w:tcPr>
+          <w:p>
+            <w:pPr>
+              <w:pStyle w:val="ListParagraph"/>
+              <w:ind w:left="0"/>
+              <w:jc w:val="center"/>
+              <w:rPr>
+                <w:sz w:val="32"/>
+                <w:szCs w:val="32"/>
+              </w:rPr>
+            </w:pPr>
+            <w:r>
+              <w:rPr>
+                <w:sz w:val="32"/>
+                <w:szCs w:val="32"/>
+              </w:rPr>
+              <w:t>Author</w:t>
+            </w:r>
+          </w:p>
+        </w:tc>
+        <w:tc>
+          <w:tcPr>
+            <w:tcW w:w="2338" w:type="dxa"/>
+          </w:tcPr>
+          <w:p>
+            <w:pPr>
+              <w:pStyle w:val="ListParagraph"/>
+              <w:ind w:left="0"/>
+              <w:jc w:val="center"/>
+              <w:rPr>
+                <w:sz w:val="32"/>
+                <w:szCs w:val="32"/>
+              </w:rPr>
+            </w:pPr>
+            <w:r>
+              <w:rPr>
+                <w:sz w:val="32"/>
+                <w:szCs w:val="32"/>
+              </w:rPr>
+              <w:t>Date</w:t>
+            </w:r>
+          </w:p>
+        </w:tc>
+        <w:tc>
+          <w:tcPr>
+            <w:tcW w:w="2338" w:type="dxa"/>
+          </w:tcPr>
+          <w:p>
+            <w:pPr>
+              <w:pStyle w:val="ListParagraph"/>
+              <w:ind w:left="0"/>
+              <w:jc w:val="center"/>
+              <w:rPr>
+                <w:sz w:val="32"/>
+                <w:szCs w:val="32"/>
+              </w:rPr>
+            </w:pPr>
+            <w:r>
+              <w:rPr>
+                <w:sz w:val="32"/>
+                <w:szCs w:val="32"/>
+              </w:rPr>
+              <w:t>Status</w:t>
+            </w:r>
+          </w:p>
+        </w:tc>
+      </w:tr>
+      <w:tr>
+        <w:tc>
+          <w:tcPr>
+            <w:tcW w:w="2337" w:type="dxa"/>
+          </w:tcPr>
+          <w:p>
+            <w:pPr>
+              <w:pStyle w:val="ListParagraph"/>
+              <w:ind w:left="0"/>
+              <w:jc w:val="center"/>
+              <w:rPr>
+                <w:sz w:val="32"/>
+                <w:szCs w:val="32"/>
+              </w:rPr>
+            </w:pPr>
+            <w:r>
+              <w:rPr>
+                <w:sz w:val="32"/>
+                <w:szCs w:val="32"/>
+              </w:rPr>
+              <w:t>1.1</w:t>
+            </w:r>
+          </w:p>
+        </w:tc>
+        <w:tc>
+          <w:tcPr>
+            <w:tcW w:w="2337" w:type="dxa"/>
+          </w:tcPr>
+          <w:p>
+            <w:pPr>
+              <w:pStyle w:val="ListParagraph"/>
+              <w:ind w:left="0"/>
+              <w:jc w:val="center"/>
+              <w:rPr>
+                <w:sz w:val="32"/>
+                <w:szCs w:val="32"/>
+              </w:rPr>
+            </w:pPr>
+            <w:r>
+              <w:rPr>
+                <w:sz w:val="32"/>
+                <w:szCs w:val="32"/>
+              </w:rPr>
+              <w:t>Youssef Kamal</w:t>
+            </w:r>
+          </w:p>
+        </w:tc>
+        <w:tc>
+          <w:tcPr>
+            <w:tcW w:w="2338" w:type="dxa"/>
+          </w:tcPr>
+          <w:p>
+            <w:pPr>
+              <w:pStyle w:val="ListParagraph"/>
+              <w:ind w:left="0"/>
+              <w:jc w:val="center"/>
+              <w:rPr>
+                <w:sz w:val="32"/>
+                <w:szCs w:val="32"/>
+              </w:rPr>
+            </w:pPr>
+            <w:r>
+              <w:rPr>
+                <w:sz w:val="32"/>
+                <w:szCs w:val="32"/>
+              </w:rPr>
+              <w:t>25/1/2020</w:t>
+            </w:r>
+          </w:p>
+        </w:tc>
+        <w:tc>
+          <w:tcPr>
+            <w:tcW w:w="2338" w:type="dxa"/>
+          </w:tcPr>
+          <w:p>
+            <w:pPr>
+              <w:pStyle w:val="ListParagraph"/>
+              <w:ind w:left="0"/>
+              <w:jc w:val="center"/>
+              <w:rPr>
+                <w:sz w:val="32"/>
+                <w:szCs w:val="32"/>
+              </w:rPr>
+            </w:pPr>
+            <w:r>
+              <w:rPr>
+                <w:sz w:val="32"/>
+                <w:szCs w:val="32"/>
+              </w:rPr>
+              <w:t>Draft</w:t>
+            </w:r>
+          </w:p>
+        </w:tc>
+      </w:tr>
+    </w:tbl>
     <w:p>
       <w:pPr>
         <w:pStyle w:val="ListParagraph"/>
-        <w:numPr>
-          <w:ilvl w:val="0"/>
-          <w:numId w:val="8"/>
-        </w:numPr>
-        <w:rPr>
-          <w:sz w:val="32"/>
-          <w:szCs w:val="32"/>
-        </w:rPr>
-      </w:pPr>
-      <w:bookmarkStart w:id="3" w:name="_Toc30670113"/>
-      <w:r>
-        <w:rPr>
-          <w:rStyle w:val="Heading1Char"/>
-        </w:rPr>
-        <w:t>Document Status:</w:t>
-      </w:r>
-      <w:bookmarkEnd w:id="3"/>
-      <w:r>
-        <w:rPr>
-          <w:sz w:val="32"/>
-          <w:szCs w:val="32"/>
-        </w:rPr>
-        <w:t xml:space="preserve"> Draft</w:t>
+        <w:ind w:left="825"/>
+        <w:jc w:val="center"/>
+        <w:rPr>
+          <w:sz w:val="32"/>
+          <w:szCs w:val="32"/>
+        </w:rPr>
+      </w:pPr>
+      <w:r>
+        <w:rPr>
+          <w:sz w:val="32"/>
+          <w:szCs w:val="32"/>
+        </w:rPr>
+        <w:t>Draft</w:t>
       </w:r>
     </w:p>
     <w:p>
@@ -812,11 +1085,11 @@
           <w:numId w:val="8"/>
         </w:numPr>
       </w:pPr>
-      <w:bookmarkStart w:id="4" w:name="_Toc30670114"/>
+      <w:bookmarkStart w:id="3" w:name="_Toc30851971"/>
       <w:r>
         <w:t>Document History:</w:t>
       </w:r>
-      <w:bookmarkEnd w:id="4"/>
+      <w:bookmarkEnd w:id="3"/>
       <w:r>
         <w:t xml:space="preserve"> </w:t>
       </w:r>
@@ -829,10 +1102,10 @@
         <w:tblLook w:val="04A0" w:firstRow="1" w:lastRow="0" w:firstColumn="1" w:lastColumn="0" w:noHBand="0" w:noVBand="1"/>
       </w:tblPr>
       <w:tblGrid>
-        <w:gridCol w:w="3005"/>
-        <w:gridCol w:w="2460"/>
-        <w:gridCol w:w="2461"/>
-        <w:gridCol w:w="2740"/>
+        <w:gridCol w:w="1350"/>
+        <w:gridCol w:w="2340"/>
+        <w:gridCol w:w="1800"/>
+        <w:gridCol w:w="5176"/>
       </w:tblGrid>
       <w:tr>
         <w:trPr>
@@ -840,7 +1113,7 @@
         </w:trPr>
         <w:tc>
           <w:tcPr>
-            <w:tcW w:w="3005" w:type="dxa"/>
+            <w:tcW w:w="1350" w:type="dxa"/>
           </w:tcPr>
           <w:p>
             <w:pPr>
@@ -860,7 +1133,7 @@
         </w:tc>
         <w:tc>
           <w:tcPr>
-            <w:tcW w:w="2460" w:type="dxa"/>
+            <w:tcW w:w="2340" w:type="dxa"/>
           </w:tcPr>
           <w:p>
             <w:pPr>
@@ -880,7 +1153,7 @@
         </w:tc>
         <w:tc>
           <w:tcPr>
-            <w:tcW w:w="2461" w:type="dxa"/>
+            <w:tcW w:w="1800" w:type="dxa"/>
           </w:tcPr>
           <w:p>
             <w:pPr>
@@ -900,7 +1173,7 @@
         </w:tc>
         <w:tc>
           <w:tcPr>
-            <w:tcW w:w="2740" w:type="dxa"/>
+            <w:tcW w:w="5176" w:type="dxa"/>
           </w:tcPr>
           <w:p>
             <w:pPr>
@@ -925,7 +1198,7 @@
         </w:trPr>
         <w:tc>
           <w:tcPr>
-            <w:tcW w:w="3005" w:type="dxa"/>
+            <w:tcW w:w="1350" w:type="dxa"/>
           </w:tcPr>
           <w:p>
             <w:pPr>
@@ -945,7 +1218,7 @@
         </w:tc>
         <w:tc>
           <w:tcPr>
-            <w:tcW w:w="2460" w:type="dxa"/>
+            <w:tcW w:w="2340" w:type="dxa"/>
           </w:tcPr>
           <w:p>
             <w:pPr>
@@ -965,7 +1238,7 @@
         </w:tc>
         <w:tc>
           <w:tcPr>
-            <w:tcW w:w="2461" w:type="dxa"/>
+            <w:tcW w:w="1800" w:type="dxa"/>
           </w:tcPr>
           <w:p>
             <w:pPr>
@@ -985,7 +1258,7 @@
         </w:tc>
         <w:tc>
           <w:tcPr>
-            <w:tcW w:w="2740" w:type="dxa"/>
+            <w:tcW w:w="5176" w:type="dxa"/>
           </w:tcPr>
           <w:p>
             <w:pPr>
@@ -1023,6 +1296,173 @@
               </w:rPr>
               <w:t xml:space="preserve"> based on some input signals.</w:t>
             </w:r>
+          </w:p>
+        </w:tc>
+      </w:tr>
+      <w:tr>
+        <w:trPr>
+          <w:trHeight w:val="629"/>
+        </w:trPr>
+        <w:tc>
+          <w:tcPr>
+            <w:tcW w:w="1350" w:type="dxa"/>
+          </w:tcPr>
+          <w:p>
+            <w:pPr>
+              <w:rPr>
+                <w:sz w:val="32"/>
+                <w:szCs w:val="32"/>
+              </w:rPr>
+            </w:pPr>
+            <w:r>
+              <w:rPr>
+                <w:sz w:val="32"/>
+                <w:szCs w:val="32"/>
+              </w:rPr>
+              <w:t>1.1</w:t>
+            </w:r>
+          </w:p>
+        </w:tc>
+        <w:tc>
+          <w:tcPr>
+            <w:tcW w:w="2340" w:type="dxa"/>
+          </w:tcPr>
+          <w:p>
+            <w:pPr>
+              <w:rPr>
+                <w:sz w:val="32"/>
+                <w:szCs w:val="32"/>
+              </w:rPr>
+            </w:pPr>
+            <w:r>
+              <w:rPr>
+                <w:sz w:val="32"/>
+                <w:szCs w:val="32"/>
+              </w:rPr>
+              <w:t>Youssef Kamal</w:t>
+            </w:r>
+          </w:p>
+        </w:tc>
+        <w:tc>
+          <w:tcPr>
+            <w:tcW w:w="1800" w:type="dxa"/>
+          </w:tcPr>
+          <w:p>
+            <w:pPr>
+              <w:rPr>
+                <w:sz w:val="32"/>
+                <w:szCs w:val="32"/>
+              </w:rPr>
+            </w:pPr>
+            <w:r>
+              <w:rPr>
+                <w:sz w:val="32"/>
+                <w:szCs w:val="32"/>
+              </w:rPr>
+              <w:t>25/1/2020</w:t>
+            </w:r>
+          </w:p>
+        </w:tc>
+        <w:tc>
+          <w:tcPr>
+            <w:tcW w:w="5176" w:type="dxa"/>
+          </w:tcPr>
+          <w:p>
+            <w:pPr>
+              <w:rPr>
+                <w:sz w:val="32"/>
+                <w:szCs w:val="32"/>
+              </w:rPr>
+            </w:pPr>
+            <w:r>
+              <w:rPr>
+                <w:sz w:val="32"/>
+                <w:szCs w:val="32"/>
+              </w:rPr>
+              <w:t>As mentioned in review sheet</w:t>
+            </w:r>
+            <w:r>
+              <w:rPr>
+                <w:sz w:val="32"/>
+                <w:szCs w:val="32"/>
+              </w:rPr>
+              <w:t>.</w:t>
+            </w:r>
+          </w:p>
+          <w:p>
+            <w:pPr>
+              <w:pStyle w:val="ListParagraph"/>
+              <w:numPr>
+                <w:ilvl w:val="0"/>
+                <w:numId w:val="14"/>
+              </w:numPr>
+              <w:rPr>
+                <w:sz w:val="32"/>
+                <w:szCs w:val="32"/>
+              </w:rPr>
+            </w:pPr>
+            <w:r>
+              <w:rPr>
+                <w:sz w:val="32"/>
+                <w:szCs w:val="32"/>
+              </w:rPr>
+              <w:t>Changing document sequence.</w:t>
+            </w:r>
+          </w:p>
+          <w:p>
+            <w:pPr>
+              <w:pStyle w:val="ListParagraph"/>
+              <w:numPr>
+                <w:ilvl w:val="0"/>
+                <w:numId w:val="14"/>
+              </w:numPr>
+              <w:rPr>
+                <w:sz w:val="32"/>
+                <w:szCs w:val="32"/>
+              </w:rPr>
+            </w:pPr>
+            <w:r>
+              <w:rPr>
+                <w:sz w:val="32"/>
+                <w:szCs w:val="32"/>
+              </w:rPr>
+              <w:t>Changing status section</w:t>
+            </w:r>
+          </w:p>
+          <w:p>
+            <w:pPr>
+              <w:pStyle w:val="ListParagraph"/>
+              <w:numPr>
+                <w:ilvl w:val="0"/>
+                <w:numId w:val="14"/>
+              </w:numPr>
+              <w:rPr>
+                <w:sz w:val="32"/>
+                <w:szCs w:val="32"/>
+              </w:rPr>
+            </w:pPr>
+            <w:r>
+              <w:rPr>
+                <w:sz w:val="32"/>
+                <w:szCs w:val="32"/>
+              </w:rPr>
+              <w:t>Changing the header of the requirements section</w:t>
+            </w:r>
+          </w:p>
+          <w:p>
+            <w:pPr>
+              <w:pStyle w:val="ListParagraph"/>
+              <w:numPr>
+                <w:ilvl w:val="0"/>
+                <w:numId w:val="14"/>
+              </w:numPr>
+              <w:rPr>
+                <w:sz w:val="32"/>
+                <w:szCs w:val="32"/>
+              </w:rPr>
+            </w:pPr>
+            <w:bookmarkStart w:id="4" w:name="_GoBack"/>
+            <w:bookmarkEnd w:id="4"/>
           </w:p>
         </w:tc>
       </w:tr>
@@ -1043,7 +1483,7 @@
           <w:numId w:val="8"/>
         </w:numPr>
       </w:pPr>
-      <w:bookmarkStart w:id="5" w:name="_Toc30670115"/>
+      <w:bookmarkStart w:id="5" w:name="_Toc30851972"/>
       <w:r>
         <w:t>Project Description:</w:t>
       </w:r>
@@ -1057,7 +1497,7 @@
           <w:numId w:val="8"/>
         </w:numPr>
       </w:pPr>
-      <w:bookmarkStart w:id="6" w:name="_Toc30670116"/>
+      <w:bookmarkStart w:id="6" w:name="_Toc30851973"/>
       <w:r>
         <w:t>Project Functionalities:</w:t>
       </w:r>
@@ -1165,7 +1605,7 @@
           <w:numId w:val="8"/>
         </w:numPr>
       </w:pPr>
-      <w:bookmarkStart w:id="7" w:name="_Toc30670117"/>
+      <w:bookmarkStart w:id="7" w:name="_Toc30851974"/>
       <w:r>
         <w:t>Block diagram:</w:t>
       </w:r>
@@ -1229,12 +1669,9 @@
           <w:numId w:val="8"/>
         </w:numPr>
       </w:pPr>
-      <w:bookmarkStart w:id="8" w:name="_Toc30670118"/>
-      <w:r>
-        <w:t xml:space="preserve">Speed </w:t>
-      </w:r>
-      <w:r>
-        <w:t>control management</w:t>
+      <w:bookmarkStart w:id="8" w:name="_Toc30851975"/>
+      <w:r>
+        <w:t>Requirements description</w:t>
       </w:r>
       <w:r>
         <w:t>:</w:t>
@@ -1282,14 +1719,7 @@
           <w:sz w:val="32"/>
           <w:szCs w:val="32"/>
         </w:rPr>
-        <w:t xml:space="preserve"> </w:t>
-      </w:r>
-      <w:r>
-        <w:rPr>
-          <w:sz w:val="32"/>
-          <w:szCs w:val="32"/>
-        </w:rPr>
-        <w:t>_ Imp # HW&amp;SW</w:t>
+        <w:t xml:space="preserve"> _ Imp # HW&amp;SW</w:t>
       </w:r>
     </w:p>
     <w:p>
@@ -1435,6 +1865,7 @@
           <w:sz w:val="32"/>
           <w:szCs w:val="32"/>
         </w:rPr>
+        <w:lastRenderedPageBreak/>
         <w:t xml:space="preserve">Then all LEDS will be off </w:t>
       </w:r>
     </w:p>
@@ -1485,7 +1916,6 @@
           <w:sz w:val="32"/>
           <w:szCs w:val="32"/>
         </w:rPr>
-        <w:lastRenderedPageBreak/>
         <w:t xml:space="preserve">LEDS from R1 to R6 are ON LED by LED and at same time L1 to L6 are ON LED by LED </w:t>
       </w:r>
     </w:p>
@@ -1561,14 +1991,7 @@
           <w:sz w:val="32"/>
           <w:szCs w:val="32"/>
         </w:rPr>
-        <w:t xml:space="preserve"> </w:t>
-      </w:r>
-      <w:r>
-        <w:rPr>
-          <w:sz w:val="32"/>
-          <w:szCs w:val="32"/>
-        </w:rPr>
-        <w:t>_ Imp # SW</w:t>
+        <w:t xml:space="preserve"> _ Imp # SW</w:t>
       </w:r>
     </w:p>
     <w:p>
@@ -2480,6 +2903,232 @@
     </w:lvl>
   </w:abstractNum>
   <w:abstractNum w:abstractNumId="7">
+    <w:nsid w:val="515028D8"/>
+    <w:multiLevelType w:val="hybridMultilevel"/>
+    <w:tmpl w:val="7916AD2E"/>
+    <w:lvl w:ilvl="0" w:tplc="1422B566">
+      <w:start w:val="1"/>
+      <w:numFmt w:val="bullet"/>
+      <w:lvlText w:val="-"/>
+      <w:lvlJc w:val="left"/>
+      <w:pPr>
+        <w:ind w:left="720" w:hanging="360"/>
+      </w:pPr>
+      <w:rPr>
+        <w:rFonts w:ascii="Calibri" w:eastAsiaTheme="minorHAnsi" w:hAnsi="Calibri" w:cs="Calibri" w:hint="default"/>
+      </w:rPr>
+    </w:lvl>
+    <w:lvl w:ilvl="1" w:tplc="04090003" w:tentative="1">
+      <w:start w:val="1"/>
+      <w:numFmt w:val="bullet"/>
+      <w:lvlText w:val="o"/>
+      <w:lvlJc w:val="left"/>
+      <w:pPr>
+        <w:ind w:left="1440" w:hanging="360"/>
+      </w:pPr>
+      <w:rPr>
+        <w:rFonts w:ascii="Courier New" w:hAnsi="Courier New" w:cs="Courier New" w:hint="default"/>
+      </w:rPr>
+    </w:lvl>
+    <w:lvl w:ilvl="2" w:tplc="04090005" w:tentative="1">
+      <w:start w:val="1"/>
+      <w:numFmt w:val="bullet"/>
+      <w:lvlText w:val=""/>
+      <w:lvlJc w:val="left"/>
+      <w:pPr>
+        <w:ind w:left="2160" w:hanging="360"/>
+      </w:pPr>
+      <w:rPr>
+        <w:rFonts w:ascii="Wingdings" w:hAnsi="Wingdings" w:hint="default"/>
+      </w:rPr>
+    </w:lvl>
+    <w:lvl w:ilvl="3" w:tplc="04090001" w:tentative="1">
+      <w:start w:val="1"/>
+      <w:numFmt w:val="bullet"/>
+      <w:lvlText w:val=""/>
+      <w:lvlJc w:val="left"/>
+      <w:pPr>
+        <w:ind w:left="2880" w:hanging="360"/>
+      </w:pPr>
+      <w:rPr>
+        <w:rFonts w:ascii="Symbol" w:hAnsi="Symbol" w:hint="default"/>
+      </w:rPr>
+    </w:lvl>
+    <w:lvl w:ilvl="4" w:tplc="04090003" w:tentative="1">
+      <w:start w:val="1"/>
+      <w:numFmt w:val="bullet"/>
+      <w:lvlText w:val="o"/>
+      <w:lvlJc w:val="left"/>
+      <w:pPr>
+        <w:ind w:left="3600" w:hanging="360"/>
+      </w:pPr>
+      <w:rPr>
+        <w:rFonts w:ascii="Courier New" w:hAnsi="Courier New" w:cs="Courier New" w:hint="default"/>
+      </w:rPr>
+    </w:lvl>
+    <w:lvl w:ilvl="5" w:tplc="04090005" w:tentative="1">
+      <w:start w:val="1"/>
+      <w:numFmt w:val="bullet"/>
+      <w:lvlText w:val=""/>
+      <w:lvlJc w:val="left"/>
+      <w:pPr>
+        <w:ind w:left="4320" w:hanging="360"/>
+      </w:pPr>
+      <w:rPr>
+        <w:rFonts w:ascii="Wingdings" w:hAnsi="Wingdings" w:hint="default"/>
+      </w:rPr>
+    </w:lvl>
+    <w:lvl w:ilvl="6" w:tplc="04090001" w:tentative="1">
+      <w:start w:val="1"/>
+      <w:numFmt w:val="bullet"/>
+      <w:lvlText w:val=""/>
+      <w:lvlJc w:val="left"/>
+      <w:pPr>
+        <w:ind w:left="5040" w:hanging="360"/>
+      </w:pPr>
+      <w:rPr>
+        <w:rFonts w:ascii="Symbol" w:hAnsi="Symbol" w:hint="default"/>
+      </w:rPr>
+    </w:lvl>
+    <w:lvl w:ilvl="7" w:tplc="04090003" w:tentative="1">
+      <w:start w:val="1"/>
+      <w:numFmt w:val="bullet"/>
+      <w:lvlText w:val="o"/>
+      <w:lvlJc w:val="left"/>
+      <w:pPr>
+        <w:ind w:left="5760" w:hanging="360"/>
+      </w:pPr>
+      <w:rPr>
+        <w:rFonts w:ascii="Courier New" w:hAnsi="Courier New" w:cs="Courier New" w:hint="default"/>
+      </w:rPr>
+    </w:lvl>
+    <w:lvl w:ilvl="8" w:tplc="04090005" w:tentative="1">
+      <w:start w:val="1"/>
+      <w:numFmt w:val="bullet"/>
+      <w:lvlText w:val=""/>
+      <w:lvlJc w:val="left"/>
+      <w:pPr>
+        <w:ind w:left="6480" w:hanging="360"/>
+      </w:pPr>
+      <w:rPr>
+        <w:rFonts w:ascii="Wingdings" w:hAnsi="Wingdings" w:hint="default"/>
+      </w:rPr>
+    </w:lvl>
+  </w:abstractNum>
+  <w:abstractNum w:abstractNumId="8">
+    <w:nsid w:val="541F6081"/>
+    <w:multiLevelType w:val="hybridMultilevel"/>
+    <w:tmpl w:val="E848B08E"/>
+    <w:lvl w:ilvl="0" w:tplc="9FCA774A">
+      <w:start w:val="1"/>
+      <w:numFmt w:val="bullet"/>
+      <w:lvlText w:val="-"/>
+      <w:lvlJc w:val="left"/>
+      <w:pPr>
+        <w:ind w:left="720" w:hanging="360"/>
+      </w:pPr>
+      <w:rPr>
+        <w:rFonts w:ascii="Calibri" w:eastAsiaTheme="minorHAnsi" w:hAnsi="Calibri" w:cs="Calibri" w:hint="default"/>
+      </w:rPr>
+    </w:lvl>
+    <w:lvl w:ilvl="1" w:tplc="04090003" w:tentative="1">
+      <w:start w:val="1"/>
+      <w:numFmt w:val="bullet"/>
+      <w:lvlText w:val="o"/>
+      <w:lvlJc w:val="left"/>
+      <w:pPr>
+        <w:ind w:left="1440" w:hanging="360"/>
+      </w:pPr>
+      <w:rPr>
+        <w:rFonts w:ascii="Courier New" w:hAnsi="Courier New" w:cs="Courier New" w:hint="default"/>
+      </w:rPr>
+    </w:lvl>
+    <w:lvl w:ilvl="2" w:tplc="04090005" w:tentative="1">
+      <w:start w:val="1"/>
+      <w:numFmt w:val="bullet"/>
+      <w:lvlText w:val=""/>
+      <w:lvlJc w:val="left"/>
+      <w:pPr>
+        <w:ind w:left="2160" w:hanging="360"/>
+      </w:pPr>
+      <w:rPr>
+        <w:rFonts w:ascii="Wingdings" w:hAnsi="Wingdings" w:hint="default"/>
+      </w:rPr>
+    </w:lvl>
+    <w:lvl w:ilvl="3" w:tplc="04090001" w:tentative="1">
+      <w:start w:val="1"/>
+      <w:numFmt w:val="bullet"/>
+      <w:lvlText w:val=""/>
+      <w:lvlJc w:val="left"/>
+      <w:pPr>
+        <w:ind w:left="2880" w:hanging="360"/>
+      </w:pPr>
+      <w:rPr>
+        <w:rFonts w:ascii="Symbol" w:hAnsi="Symbol" w:hint="default"/>
+      </w:rPr>
+    </w:lvl>
+    <w:lvl w:ilvl="4" w:tplc="04090003" w:tentative="1">
+      <w:start w:val="1"/>
+      <w:numFmt w:val="bullet"/>
+      <w:lvlText w:val="o"/>
+      <w:lvlJc w:val="left"/>
+      <w:pPr>
+        <w:ind w:left="3600" w:hanging="360"/>
+      </w:pPr>
+      <w:rPr>
+        <w:rFonts w:ascii="Courier New" w:hAnsi="Courier New" w:cs="Courier New" w:hint="default"/>
+      </w:rPr>
+    </w:lvl>
+    <w:lvl w:ilvl="5" w:tplc="04090005" w:tentative="1">
+      <w:start w:val="1"/>
+      <w:numFmt w:val="bullet"/>
+      <w:lvlText w:val=""/>
+      <w:lvlJc w:val="left"/>
+      <w:pPr>
+        <w:ind w:left="4320" w:hanging="360"/>
+      </w:pPr>
+      <w:rPr>
+        <w:rFonts w:ascii="Wingdings" w:hAnsi="Wingdings" w:hint="default"/>
+      </w:rPr>
+    </w:lvl>
+    <w:lvl w:ilvl="6" w:tplc="04090001" w:tentative="1">
+      <w:start w:val="1"/>
+      <w:numFmt w:val="bullet"/>
+      <w:lvlText w:val=""/>
+      <w:lvlJc w:val="left"/>
+      <w:pPr>
+        <w:ind w:left="5040" w:hanging="360"/>
+      </w:pPr>
+      <w:rPr>
+        <w:rFonts w:ascii="Symbol" w:hAnsi="Symbol" w:hint="default"/>
+      </w:rPr>
+    </w:lvl>
+    <w:lvl w:ilvl="7" w:tplc="04090003" w:tentative="1">
+      <w:start w:val="1"/>
+      <w:numFmt w:val="bullet"/>
+      <w:lvlText w:val="o"/>
+      <w:lvlJc w:val="left"/>
+      <w:pPr>
+        <w:ind w:left="5760" w:hanging="360"/>
+      </w:pPr>
+      <w:rPr>
+        <w:rFonts w:ascii="Courier New" w:hAnsi="Courier New" w:cs="Courier New" w:hint="default"/>
+      </w:rPr>
+    </w:lvl>
+    <w:lvl w:ilvl="8" w:tplc="04090005" w:tentative="1">
+      <w:start w:val="1"/>
+      <w:numFmt w:val="bullet"/>
+      <w:lvlText w:val=""/>
+      <w:lvlJc w:val="left"/>
+      <w:pPr>
+        <w:ind w:left="6480" w:hanging="360"/>
+      </w:pPr>
+      <w:rPr>
+        <w:rFonts w:ascii="Wingdings" w:hAnsi="Wingdings" w:hint="default"/>
+      </w:rPr>
+    </w:lvl>
+  </w:abstractNum>
+  <w:abstractNum w:abstractNumId="9">
     <w:nsid w:val="60E56D0F"/>
     <w:multiLevelType w:val="hybridMultilevel"/>
     <w:tmpl w:val="924CEF8A"/>
@@ -2571,7 +3220,7 @@
       </w:pPr>
     </w:lvl>
   </w:abstractNum>
-  <w:abstractNum w:abstractNumId="8">
+  <w:abstractNum w:abstractNumId="10">
     <w:nsid w:val="74B10D9A"/>
     <w:multiLevelType w:val="hybridMultilevel"/>
     <w:tmpl w:val="0A303CE2"/>
@@ -2684,7 +3333,7 @@
       </w:rPr>
     </w:lvl>
   </w:abstractNum>
-  <w:abstractNum w:abstractNumId="9">
+  <w:abstractNum w:abstractNumId="11">
     <w:nsid w:val="7CA47A7E"/>
     <w:multiLevelType w:val="hybridMultilevel"/>
     <w:tmpl w:val="30A44D8E"/>
@@ -2776,7 +3425,120 @@
       </w:pPr>
     </w:lvl>
   </w:abstractNum>
-  <w:abstractNum w:abstractNumId="10">
+  <w:abstractNum w:abstractNumId="12">
+    <w:nsid w:val="7CBF110B"/>
+    <w:multiLevelType w:val="hybridMultilevel"/>
+    <w:tmpl w:val="B37E57D0"/>
+    <w:lvl w:ilvl="0" w:tplc="E00CB6D6">
+      <w:start w:val="1"/>
+      <w:numFmt w:val="bullet"/>
+      <w:lvlText w:val="-"/>
+      <w:lvlJc w:val="left"/>
+      <w:pPr>
+        <w:ind w:left="720" w:hanging="360"/>
+      </w:pPr>
+      <w:rPr>
+        <w:rFonts w:ascii="Calibri" w:eastAsiaTheme="minorHAnsi" w:hAnsi="Calibri" w:cs="Calibri" w:hint="default"/>
+      </w:rPr>
+    </w:lvl>
+    <w:lvl w:ilvl="1" w:tplc="04090003" w:tentative="1">
+      <w:start w:val="1"/>
+      <w:numFmt w:val="bullet"/>
+      <w:lvlText w:val="o"/>
+      <w:lvlJc w:val="left"/>
+      <w:pPr>
+        <w:ind w:left="1440" w:hanging="360"/>
+      </w:pPr>
+      <w:rPr>
+        <w:rFonts w:ascii="Courier New" w:hAnsi="Courier New" w:cs="Courier New" w:hint="default"/>
+      </w:rPr>
+    </w:lvl>
+    <w:lvl w:ilvl="2" w:tplc="04090005" w:tentative="1">
+      <w:start w:val="1"/>
+      <w:numFmt w:val="bullet"/>
+      <w:lvlText w:val=""/>
+      <w:lvlJc w:val="left"/>
+      <w:pPr>
+        <w:ind w:left="2160" w:hanging="360"/>
+      </w:pPr>
+      <w:rPr>
+        <w:rFonts w:ascii="Wingdings" w:hAnsi="Wingdings" w:hint="default"/>
+      </w:rPr>
+    </w:lvl>
+    <w:lvl w:ilvl="3" w:tplc="04090001" w:tentative="1">
+      <w:start w:val="1"/>
+      <w:numFmt w:val="bullet"/>
+      <w:lvlText w:val=""/>
+      <w:lvlJc w:val="left"/>
+      <w:pPr>
+        <w:ind w:left="2880" w:hanging="360"/>
+      </w:pPr>
+      <w:rPr>
+        <w:rFonts w:ascii="Symbol" w:hAnsi="Symbol" w:hint="default"/>
+      </w:rPr>
+    </w:lvl>
+    <w:lvl w:ilvl="4" w:tplc="04090003" w:tentative="1">
+      <w:start w:val="1"/>
+      <w:numFmt w:val="bullet"/>
+      <w:lvlText w:val="o"/>
+      <w:lvlJc w:val="left"/>
+      <w:pPr>
+        <w:ind w:left="3600" w:hanging="360"/>
+      </w:pPr>
+      <w:rPr>
+        <w:rFonts w:ascii="Courier New" w:hAnsi="Courier New" w:cs="Courier New" w:hint="default"/>
+      </w:rPr>
+    </w:lvl>
+    <w:lvl w:ilvl="5" w:tplc="04090005" w:tentative="1">
+      <w:start w:val="1"/>
+      <w:numFmt w:val="bullet"/>
+      <w:lvlText w:val=""/>
+      <w:lvlJc w:val="left"/>
+      <w:pPr>
+        <w:ind w:left="4320" w:hanging="360"/>
+      </w:pPr>
+      <w:rPr>
+        <w:rFonts w:ascii="Wingdings" w:hAnsi="Wingdings" w:hint="default"/>
+      </w:rPr>
+    </w:lvl>
+    <w:lvl w:ilvl="6" w:tplc="04090001" w:tentative="1">
+      <w:start w:val="1"/>
+      <w:numFmt w:val="bullet"/>
+      <w:lvlText w:val=""/>
+      <w:lvlJc w:val="left"/>
+      <w:pPr>
+        <w:ind w:left="5040" w:hanging="360"/>
+      </w:pPr>
+      <w:rPr>
+        <w:rFonts w:ascii="Symbol" w:hAnsi="Symbol" w:hint="default"/>
+      </w:rPr>
+    </w:lvl>
+    <w:lvl w:ilvl="7" w:tplc="04090003" w:tentative="1">
+      <w:start w:val="1"/>
+      <w:numFmt w:val="bullet"/>
+      <w:lvlText w:val="o"/>
+      <w:lvlJc w:val="left"/>
+      <w:pPr>
+        <w:ind w:left="5760" w:hanging="360"/>
+      </w:pPr>
+      <w:rPr>
+        <w:rFonts w:ascii="Courier New" w:hAnsi="Courier New" w:cs="Courier New" w:hint="default"/>
+      </w:rPr>
+    </w:lvl>
+    <w:lvl w:ilvl="8" w:tplc="04090005" w:tentative="1">
+      <w:start w:val="1"/>
+      <w:numFmt w:val="bullet"/>
+      <w:lvlText w:val=""/>
+      <w:lvlJc w:val="left"/>
+      <w:pPr>
+        <w:ind w:left="6480" w:hanging="360"/>
+      </w:pPr>
+      <w:rPr>
+        <w:rFonts w:ascii="Wingdings" w:hAnsi="Wingdings" w:hint="default"/>
+      </w:rPr>
+    </w:lvl>
+  </w:abstractNum>
+  <w:abstractNum w:abstractNumId="13">
     <w:nsid w:val="7F5C3501"/>
     <w:multiLevelType w:val="hybridMultilevel"/>
     <w:tmpl w:val="FD5C4C46"/>
@@ -2893,19 +3655,19 @@
     <w:abstractNumId w:val="5"/>
   </w:num>
   <w:num w:numId="2">
-    <w:abstractNumId w:val="8"/>
+    <w:abstractNumId w:val="10"/>
   </w:num>
   <w:num w:numId="3">
     <w:abstractNumId w:val="2"/>
   </w:num>
   <w:num w:numId="4">
-    <w:abstractNumId w:val="10"/>
+    <w:abstractNumId w:val="13"/>
   </w:num>
   <w:num w:numId="5">
     <w:abstractNumId w:val="6"/>
   </w:num>
   <w:num w:numId="6">
-    <w:abstractNumId w:val="7"/>
+    <w:abstractNumId w:val="9"/>
   </w:num>
   <w:num w:numId="7">
     <w:abstractNumId w:val="1"/>
@@ -2914,13 +3676,22 @@
     <w:abstractNumId w:val="3"/>
   </w:num>
   <w:num w:numId="9">
-    <w:abstractNumId w:val="9"/>
+    <w:abstractNumId w:val="11"/>
   </w:num>
   <w:num w:numId="10">
     <w:abstractNumId w:val="4"/>
   </w:num>
   <w:num w:numId="11">
     <w:abstractNumId w:val="0"/>
+  </w:num>
+  <w:num w:numId="12">
+    <w:abstractNumId w:val="7"/>
+  </w:num>
+  <w:num w:numId="13">
+    <w:abstractNumId w:val="12"/>
+  </w:num>
+  <w:num w:numId="14">
+    <w:abstractNumId w:val="8"/>
   </w:num>
 </w:numbering>
 </file>
@@ -4071,7 +4842,7 @@
 </file>
 
 <file path=customXml/itemProps1.xml><?xml version="1.0" encoding="utf-8"?>
-<ds:datastoreItem xmlns:ds="http://schemas.openxmlformats.org/officeDocument/2006/customXml" ds:itemID="{BAAF43F1-5A57-4EA8-9B83-286D561B92EA}">
+<ds:datastoreItem xmlns:ds="http://schemas.openxmlformats.org/officeDocument/2006/customXml" ds:itemID="{F951B10C-32CD-46BA-95E7-7C20C4A47B3F}">
   <ds:schemaRefs>
     <ds:schemaRef ds:uri="http://schemas.openxmlformats.org/officeDocument/2006/bibliography"/>
   </ds:schemaRefs>

</xml_diff>

<commit_message>
Used the HSI block diagram in all other documents, Removed the unused titles from all documents , Updated the table of contents and removed the curly brackets from documents.
Used the HSI block diagram in all other documents, Removed the unused titles from all documents , Updated the table of contents and removed the curly brackets from documents.
</commit_message>
<xml_diff>
--- a/Input documents/CYRS.docx
+++ b/Input documents/CYRS.docx
@@ -1,6 +1,6 @@
 
 <file path=word/document.xml><?xml version="1.0" encoding="utf-8"?>
-<w:document xmlns:wpc="http://schemas.microsoft.com/office/word/2010/wordprocessingCanvas" xmlns:mc="http://schemas.openxmlformats.org/markup-compatibility/2006" xmlns:o="urn:schemas-microsoft-com:office:office" xmlns:r="http://schemas.openxmlformats.org/officeDocument/2006/relationships" xmlns:m="http://schemas.openxmlformats.org/officeDocument/2006/math" xmlns:v="urn:schemas-microsoft-com:vml" xmlns:wp14="http://schemas.microsoft.com/office/word/2010/wordprocessingDrawing" xmlns:wp="http://schemas.openxmlformats.org/drawingml/2006/wordprocessingDrawing" xmlns:w10="urn:schemas-microsoft-com:office:word" xmlns:w="http://schemas.openxmlformats.org/wordprocessingml/2006/main" xmlns:w14="http://schemas.microsoft.com/office/word/2010/wordml" xmlns:w15="http://schemas.microsoft.com/office/word/2012/wordml" xmlns:wpg="http://schemas.microsoft.com/office/word/2010/wordprocessingGroup" xmlns:wpi="http://schemas.microsoft.com/office/word/2010/wordprocessingInk" xmlns:wne="http://schemas.microsoft.com/office/word/2006/wordml" xmlns:wps="http://schemas.microsoft.com/office/word/2010/wordprocessingShape" mc:Ignorable="w14 w15 wp14">
+<w:document xmlns:wpc="http://schemas.microsoft.com/office/word/2010/wordprocessingCanvas" xmlns:cx="http://schemas.microsoft.com/office/drawing/2014/chartex" xmlns:cx1="http://schemas.microsoft.com/office/drawing/2015/9/8/chartex" xmlns:mc="http://schemas.openxmlformats.org/markup-compatibility/2006" xmlns:o="urn:schemas-microsoft-com:office:office" xmlns:r="http://schemas.openxmlformats.org/officeDocument/2006/relationships" xmlns:m="http://schemas.openxmlformats.org/officeDocument/2006/math" xmlns:v="urn:schemas-microsoft-com:vml" xmlns:wp14="http://schemas.microsoft.com/office/word/2010/wordprocessingDrawing" xmlns:wp="http://schemas.openxmlformats.org/drawingml/2006/wordprocessingDrawing" xmlns:w10="urn:schemas-microsoft-com:office:word" xmlns:w="http://schemas.openxmlformats.org/wordprocessingml/2006/main" xmlns:w14="http://schemas.microsoft.com/office/word/2010/wordml" xmlns:w15="http://schemas.microsoft.com/office/word/2012/wordml" xmlns:w16se="http://schemas.microsoft.com/office/word/2015/wordml/symex" xmlns:wpg="http://schemas.microsoft.com/office/word/2010/wordprocessingGroup" xmlns:wpi="http://schemas.microsoft.com/office/word/2010/wordprocessingInk" xmlns:wne="http://schemas.microsoft.com/office/word/2006/wordml" xmlns:wps="http://schemas.microsoft.com/office/word/2010/wordprocessingShape" mc:Ignorable="w14 w15 w16se wp14">
   <w:body>
     <w:p>
       <w:pPr>
@@ -1712,186 +1712,7 @@
         </w:numPr>
       </w:pPr>
       <w:r>
-        <w:rPr>
-          <w:noProof/>
-        </w:rPr>
         <w:lastRenderedPageBreak/>
-        <mc:AlternateContent>
-          <mc:Choice Requires="wps">
-            <w:drawing>
-              <wp:anchor distT="0" distB="0" distL="114300" distR="114300" simplePos="0" relativeHeight="251661312" behindDoc="0" locked="0" layoutInCell="1" allowOverlap="1" wp14:anchorId="7F41B0B7" wp14:editId="16255185">
-                <wp:simplePos x="0" y="0"/>
-                <wp:positionH relativeFrom="column">
-                  <wp:posOffset>4629150</wp:posOffset>
-                </wp:positionH>
-                <wp:positionV relativeFrom="paragraph">
-                  <wp:posOffset>276225</wp:posOffset>
-                </wp:positionV>
-                <wp:extent cx="314325" cy="285750"/>
-                <wp:effectExtent l="0" t="0" r="47625" b="38100"/>
-                <wp:wrapNone/>
-                <wp:docPr id="7" name="Diagonal Stripe 7"/>
-                <wp:cNvGraphicFramePr/>
-                <a:graphic xmlns:a="http://schemas.openxmlformats.org/drawingml/2006/main">
-                  <a:graphicData uri="http://schemas.microsoft.com/office/word/2010/wordprocessingShape">
-                    <wps:wsp>
-                      <wps:cNvSpPr/>
-                      <wps:spPr>
-                        <a:xfrm>
-                          <a:off x="0" y="0"/>
-                          <a:ext cx="314325" cy="285750"/>
-                        </a:xfrm>
-                        <a:prstGeom prst="diagStripe">
-                          <a:avLst/>
-                        </a:prstGeom>
-                      </wps:spPr>
-                      <wps:style>
-                        <a:lnRef idx="2">
-                          <a:schemeClr val="accent6"/>
-                        </a:lnRef>
-                        <a:fillRef idx="1">
-                          <a:schemeClr val="lt1"/>
-                        </a:fillRef>
-                        <a:effectRef idx="0">
-                          <a:schemeClr val="accent6"/>
-                        </a:effectRef>
-                        <a:fontRef idx="minor">
-                          <a:schemeClr val="dk1"/>
-                        </a:fontRef>
-                      </wps:style>
-                      <wps:bodyPr rot="0" spcFirstLastPara="0" vertOverflow="overflow" horzOverflow="overflow" vert="horz" wrap="square" lIns="91440" tIns="45720" rIns="91440" bIns="45720" numCol="1" spcCol="0" rtlCol="0" fromWordArt="0" anchor="ctr" anchorCtr="0" forceAA="0" compatLnSpc="1">
-                        <a:prstTxWarp prst="textNoShape">
-                          <a:avLst/>
-                        </a:prstTxWarp>
-                        <a:noAutofit/>
-                      </wps:bodyPr>
-                    </wps:wsp>
-                  </a:graphicData>
-                </a:graphic>
-                <wp14:sizeRelH relativeFrom="margin">
-                  <wp14:pctWidth>0</wp14:pctWidth>
-                </wp14:sizeRelH>
-                <wp14:sizeRelV relativeFrom="margin">
-                  <wp14:pctHeight>0</wp14:pctHeight>
-                </wp14:sizeRelV>
-              </wp:anchor>
-            </w:drawing>
-          </mc:Choice>
-          <mc:Fallback>
-            <w:pict>
-              <v:shape w14:anchorId="57290FCE" id="Diagonal Stripe 7" o:spid="_x0000_s1026" style="position:absolute;margin-left:364.5pt;margin-top:21.75pt;width:24.75pt;height:22.5pt;z-index:251661312;visibility:visible;mso-wrap-style:square;mso-width-percent:0;mso-height-percent:0;mso-wrap-distance-left:9pt;mso-wrap-distance-top:0;mso-wrap-distance-right:9pt;mso-wrap-distance-bottom:0;mso-position-horizontal:absolute;mso-position-horizontal-relative:text;mso-position-vertical:absolute;mso-position-vertical-relative:text;mso-width-percent:0;mso-height-percent:0;mso-width-relative:margin;mso-height-relative:margin;v-text-anchor:middle" coordsize="314325,285750" o:gfxdata="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" path="m,142875l157163,,314325,,,285750,,142875xe" fillcolor="white [3201]" strokecolor="#70ad47 [3209]" strokeweight="1pt">
-                <v:stroke joinstyle="miter"/>
-                <v:path arrowok="t" o:connecttype="custom" o:connectlocs="0,142875;157163,0;314325,0;0,285750;0,142875" o:connectangles="0,0,0,0,0"/>
-              </v:shape>
-            </w:pict>
-          </mc:Fallback>
-        </mc:AlternateContent>
-      </w:r>
-      <w:r>
-        <w:rPr>
-          <w:noProof/>
-        </w:rPr>
-        <mc:AlternateContent>
-          <mc:Choice Requires="wps">
-            <w:drawing>
-              <wp:anchor distT="0" distB="0" distL="114300" distR="114300" simplePos="0" relativeHeight="251660288" behindDoc="0" locked="0" layoutInCell="1" allowOverlap="1" wp14:anchorId="7CECE517" wp14:editId="271D92C7">
-                <wp:simplePos x="0" y="0"/>
-                <wp:positionH relativeFrom="column">
-                  <wp:posOffset>2961640</wp:posOffset>
-                </wp:positionH>
-                <wp:positionV relativeFrom="paragraph">
-                  <wp:posOffset>208915</wp:posOffset>
-                </wp:positionV>
-                <wp:extent cx="1666875" cy="466725"/>
-                <wp:effectExtent l="0" t="0" r="28575" b="28575"/>
-                <wp:wrapNone/>
-                <wp:docPr id="4" name="Text Box 4"/>
-                <wp:cNvGraphicFramePr/>
-                <a:graphic xmlns:a="http://schemas.openxmlformats.org/drawingml/2006/main">
-                  <a:graphicData uri="http://schemas.microsoft.com/office/word/2010/wordprocessingShape">
-                    <wps:wsp>
-                      <wps:cNvSpPr txBox="1"/>
-                      <wps:spPr>
-                        <a:xfrm>
-                          <a:off x="0" y="0"/>
-                          <a:ext cx="1666875" cy="466725"/>
-                        </a:xfrm>
-                        <a:prstGeom prst="rect">
-                          <a:avLst/>
-                        </a:prstGeom>
-                        <a:solidFill>
-                          <a:schemeClr val="lt1"/>
-                        </a:solidFill>
-                        <a:ln w="6350">
-                          <a:solidFill>
-                            <a:prstClr val="black"/>
-                          </a:solidFill>
-                        </a:ln>
-                        <a:effectLst/>
-                      </wps:spPr>
-                      <wps:style>
-                        <a:lnRef idx="0">
-                          <a:schemeClr val="accent1"/>
-                        </a:lnRef>
-                        <a:fillRef idx="0">
-                          <a:schemeClr val="accent1"/>
-                        </a:fillRef>
-                        <a:effectRef idx="0">
-                          <a:schemeClr val="accent1"/>
-                        </a:effectRef>
-                        <a:fontRef idx="minor">
-                          <a:schemeClr val="dk1"/>
-                        </a:fontRef>
-                      </wps:style>
-                      <wps:txbx>
-                        <w:txbxContent>
-                          <w:p>
-                            <w:r>
-                              <w:t>TI Switch (Tri State Flip Switch)</w:t>
-                            </w:r>
-                          </w:p>
-                        </w:txbxContent>
-                      </wps:txbx>
-                      <wps:bodyPr rot="0" spcFirstLastPara="0" vertOverflow="overflow" horzOverflow="overflow" vert="horz" wrap="square" lIns="91440" tIns="45720" rIns="91440" bIns="45720" numCol="1" spcCol="0" rtlCol="0" fromWordArt="0" anchor="t" anchorCtr="0" forceAA="0" compatLnSpc="1">
-                        <a:prstTxWarp prst="textNoShape">
-                          <a:avLst/>
-                        </a:prstTxWarp>
-                        <a:noAutofit/>
-                      </wps:bodyPr>
-                    </wps:wsp>
-                  </a:graphicData>
-                </a:graphic>
-                <wp14:sizeRelH relativeFrom="margin">
-                  <wp14:pctWidth>0</wp14:pctWidth>
-                </wp14:sizeRelH>
-                <wp14:sizeRelV relativeFrom="margin">
-                  <wp14:pctHeight>0</wp14:pctHeight>
-                </wp14:sizeRelV>
-              </wp:anchor>
-            </w:drawing>
-          </mc:Choice>
-          <mc:Fallback>
-            <w:pict>
-              <v:shapetype w14:anchorId="7CECE517" id="_x0000_t202" coordsize="21600,21600" o:spt="202" path="m,l,21600r21600,l21600,xe">
-                <v:stroke joinstyle="miter"/>
-                <v:path gradientshapeok="t" o:connecttype="rect"/>
-              </v:shapetype>
-              <v:shape id="Text Box 4" o:spid="_x0000_s1026" type="#_x0000_t202" style="position:absolute;left:0;text-align:left;margin-left:233.2pt;margin-top:16.45pt;width:131.25pt;height:36.75pt;z-index:251660288;visibility:visible;mso-wrap-style:square;mso-width-percent:0;mso-height-percent:0;mso-wrap-distance-left:9pt;mso-wrap-distance-top:0;mso-wrap-distance-right:9pt;mso-wrap-distance-bottom:0;mso-position-horizontal:absolute;mso-position-horizontal-relative:text;mso-position-vertical:absolute;mso-position-vertical-relative:text;mso-width-percent:0;mso-height-percent:0;mso-width-relative:margin;mso-height-relative:margin;v-text-anchor:top" o:gfxdata="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" fillcolor="white [3201]" strokeweight=".5pt">
-                <v:textbox>
-                  <w:txbxContent>
-                    <w:p>
-                      <w:r>
-                        <w:t>TI Switch (Tri State Flip Switch)</w:t>
-                      </w:r>
-                    </w:p>
-                  </w:txbxContent>
-                </v:textbox>
-              </v:shape>
-            </w:pict>
-          </mc:Fallback>
-        </mc:AlternateContent>
-      </w:r>
-      <w:r>
         <w:t>Block diagram:</w:t>
       </w:r>
       <w:bookmarkEnd w:id="6"/>
@@ -1901,228 +1722,29 @@
         <w:rPr>
           <w:noProof/>
         </w:rPr>
-        <mc:AlternateContent>
-          <mc:Choice Requires="wps">
-            <w:drawing>
-              <wp:anchor distT="0" distB="0" distL="114300" distR="114300" simplePos="0" relativeHeight="251662336" behindDoc="0" locked="0" layoutInCell="1" allowOverlap="1" wp14:anchorId="115D656D" wp14:editId="4708CEE7">
-                <wp:simplePos x="0" y="0"/>
-                <wp:positionH relativeFrom="column">
-                  <wp:posOffset>2609850</wp:posOffset>
-                </wp:positionH>
-                <wp:positionV relativeFrom="paragraph">
-                  <wp:posOffset>84455</wp:posOffset>
-                </wp:positionV>
-                <wp:extent cx="133350" cy="142875"/>
-                <wp:effectExtent l="0" t="0" r="19050" b="28575"/>
-                <wp:wrapNone/>
-                <wp:docPr id="8" name="Flowchart: Delay 8"/>
-                <wp:cNvGraphicFramePr/>
-                <a:graphic xmlns:a="http://schemas.openxmlformats.org/drawingml/2006/main">
-                  <a:graphicData uri="http://schemas.microsoft.com/office/word/2010/wordprocessingShape">
-                    <wps:wsp>
-                      <wps:cNvSpPr/>
-                      <wps:spPr>
-                        <a:xfrm>
-                          <a:off x="0" y="0"/>
-                          <a:ext cx="133350" cy="142875"/>
-                        </a:xfrm>
-                        <a:prstGeom prst="flowChartDelay">
-                          <a:avLst/>
-                        </a:prstGeom>
-                      </wps:spPr>
-                      <wps:style>
-                        <a:lnRef idx="2">
-                          <a:schemeClr val="dk1"/>
-                        </a:lnRef>
-                        <a:fillRef idx="1">
-                          <a:schemeClr val="lt1"/>
-                        </a:fillRef>
-                        <a:effectRef idx="0">
-                          <a:schemeClr val="dk1"/>
-                        </a:effectRef>
-                        <a:fontRef idx="minor">
-                          <a:schemeClr val="dk1"/>
-                        </a:fontRef>
-                      </wps:style>
-                      <wps:bodyPr rot="0" spcFirstLastPara="0" vertOverflow="overflow" horzOverflow="overflow" vert="horz" wrap="square" lIns="91440" tIns="45720" rIns="91440" bIns="45720" numCol="1" spcCol="0" rtlCol="0" fromWordArt="0" anchor="ctr" anchorCtr="0" forceAA="0" compatLnSpc="1">
-                        <a:prstTxWarp prst="textNoShape">
-                          <a:avLst/>
-                        </a:prstTxWarp>
-                        <a:noAutofit/>
-                      </wps:bodyPr>
-                    </wps:wsp>
-                  </a:graphicData>
-                </a:graphic>
-              </wp:anchor>
-            </w:drawing>
-          </mc:Choice>
-          <mc:Fallback>
-            <w:pict>
-              <v:shapetype w14:anchorId="3B12FCCF" id="_x0000_t135" coordsize="21600,21600" o:spt="135" path="m10800,qx21600,10800,10800,21600l,21600,,xe">
-                <v:stroke joinstyle="miter"/>
-                <v:path gradientshapeok="t" o:connecttype="rect" textboxrect="0,3163,18437,18437"/>
-              </v:shapetype>
-              <v:shape id="Flowchart: Delay 8" o:spid="_x0000_s1026" type="#_x0000_t135" style="position:absolute;margin-left:205.5pt;margin-top:6.65pt;width:10.5pt;height:11.25pt;z-index:251662336;visibility:visible;mso-wrap-style:square;mso-wrap-distance-left:9pt;mso-wrap-distance-top:0;mso-wrap-distance-right:9pt;mso-wrap-distance-bottom:0;mso-position-horizontal:absolute;mso-position-horizontal-relative:text;mso-position-vertical:absolute;mso-position-vertical-relative:text;v-text-anchor:middle" o:gfxdata="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" fillcolor="white [3201]" strokecolor="black [3200]" strokeweight="1pt"/>
-            </w:pict>
-          </mc:Fallback>
-        </mc:AlternateContent>
-      </w:r>
-      <w:r>
-        <w:rPr>
-          <w:noProof/>
-        </w:rPr>
-        <mc:AlternateContent>
-          <mc:Choice Requires="wps">
-            <w:drawing>
-              <wp:anchor distT="0" distB="0" distL="114300" distR="114300" simplePos="0" relativeHeight="251659264" behindDoc="0" locked="0" layoutInCell="1" allowOverlap="1" wp14:anchorId="6ACD1F27" wp14:editId="5A30FB26">
-                <wp:simplePos x="0" y="0"/>
-                <wp:positionH relativeFrom="column">
-                  <wp:posOffset>352425</wp:posOffset>
-                </wp:positionH>
-                <wp:positionV relativeFrom="paragraph">
-                  <wp:posOffset>55880</wp:posOffset>
-                </wp:positionV>
-                <wp:extent cx="2257425" cy="257175"/>
-                <wp:effectExtent l="0" t="0" r="28575" b="28575"/>
-                <wp:wrapNone/>
-                <wp:docPr id="3" name="Text Box 3"/>
-                <wp:cNvGraphicFramePr/>
-                <a:graphic xmlns:a="http://schemas.openxmlformats.org/drawingml/2006/main">
-                  <a:graphicData uri="http://schemas.microsoft.com/office/word/2010/wordprocessingShape">
-                    <wps:wsp>
-                      <wps:cNvSpPr txBox="1"/>
-                      <wps:spPr>
-                        <a:xfrm>
-                          <a:off x="0" y="0"/>
-                          <a:ext cx="2257425" cy="257175"/>
-                        </a:xfrm>
-                        <a:prstGeom prst="rect">
-                          <a:avLst/>
-                        </a:prstGeom>
-                        <a:solidFill>
-                          <a:schemeClr val="lt1"/>
-                        </a:solidFill>
-                        <a:ln w="6350">
-                          <a:solidFill>
-                            <a:prstClr val="black"/>
-                          </a:solidFill>
-                        </a:ln>
-                        <a:effectLst/>
-                      </wps:spPr>
-                      <wps:style>
-                        <a:lnRef idx="0">
-                          <a:schemeClr val="accent1"/>
-                        </a:lnRef>
-                        <a:fillRef idx="0">
-                          <a:schemeClr val="accent1"/>
-                        </a:fillRef>
-                        <a:effectRef idx="0">
-                          <a:schemeClr val="accent1"/>
-                        </a:effectRef>
-                        <a:fontRef idx="minor">
-                          <a:schemeClr val="dk1"/>
-                        </a:fontRef>
-                      </wps:style>
-                      <wps:txbx>
-                        <w:txbxContent>
-                          <w:p>
-                            <w:r>
-                              <w:t xml:space="preserve"> Breaks (Tail Switch) (</w:t>
-                            </w:r>
-                            <w:r>
-                              <w:t>Tactile</w:t>
-                            </w:r>
-                            <w:bookmarkStart w:id="7" w:name="_GoBack"/>
-                            <w:bookmarkEnd w:id="7"/>
-                            <w:r>
-                              <w:t xml:space="preserve"> </w:t>
-                            </w:r>
-                            <w:r>
-                              <w:t>witch)</w:t>
-                            </w:r>
-                          </w:p>
-                        </w:txbxContent>
-                      </wps:txbx>
-                      <wps:bodyPr rot="0" spcFirstLastPara="0" vertOverflow="overflow" horzOverflow="overflow" vert="horz" wrap="square" lIns="91440" tIns="45720" rIns="91440" bIns="45720" numCol="1" spcCol="0" rtlCol="0" fromWordArt="0" anchor="t" anchorCtr="0" forceAA="0" compatLnSpc="1">
-                        <a:prstTxWarp prst="textNoShape">
-                          <a:avLst/>
-                        </a:prstTxWarp>
-                        <a:noAutofit/>
-                      </wps:bodyPr>
-                    </wps:wsp>
-                  </a:graphicData>
-                </a:graphic>
-                <wp14:sizeRelH relativeFrom="margin">
-                  <wp14:pctWidth>0</wp14:pctWidth>
-                </wp14:sizeRelH>
-                <wp14:sizeRelV relativeFrom="margin">
-                  <wp14:pctHeight>0</wp14:pctHeight>
-                </wp14:sizeRelV>
-              </wp:anchor>
-            </w:drawing>
-          </mc:Choice>
-          <mc:Fallback>
-            <w:pict>
-              <v:shapetype w14:anchorId="6ACD1F27" id="_x0000_t202" coordsize="21600,21600" o:spt="202" path="m,l,21600r21600,l21600,xe">
-                <v:stroke joinstyle="miter"/>
-                <v:path gradientshapeok="t" o:connecttype="rect"/>
-              </v:shapetype>
-              <v:shape id="Text Box 3" o:spid="_x0000_s1027" type="#_x0000_t202" style="position:absolute;margin-left:27.75pt;margin-top:4.4pt;width:177.75pt;height:20.25pt;z-index:251659264;visibility:visible;mso-wrap-style:square;mso-width-percent:0;mso-height-percent:0;mso-wrap-distance-left:9pt;mso-wrap-distance-top:0;mso-wrap-distance-right:9pt;mso-wrap-distance-bottom:0;mso-position-horizontal:absolute;mso-position-horizontal-relative:text;mso-position-vertical:absolute;mso-position-vertical-relative:text;mso-width-percent:0;mso-height-percent:0;mso-width-relative:margin;mso-height-relative:margin;v-text-anchor:top" o:gfxdata="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" fillcolor="white [3201]" strokeweight=".5pt">
-                <v:textbox>
-                  <w:txbxContent>
-                    <w:p>
-                      <w:r>
-                        <w:t xml:space="preserve"> Breaks (Tail Switch) (</w:t>
-                      </w:r>
-                      <w:r>
-                        <w:t>Tactile</w:t>
-                      </w:r>
-                      <w:bookmarkStart w:id="8" w:name="_GoBack"/>
-                      <w:bookmarkEnd w:id="8"/>
-                      <w:r>
-                        <w:t xml:space="preserve"> </w:t>
-                      </w:r>
-                      <w:r>
-                        <w:t>witch)</w:t>
-                      </w:r>
-                    </w:p>
-                  </w:txbxContent>
-                </v:textbox>
-              </v:shape>
-            </w:pict>
-          </mc:Fallback>
-        </mc:AlternateContent>
-      </w:r>
-    </w:p>
-    <w:p>
-      <w:pPr>
-        <w:rPr>
-          <w:sz w:val="32"/>
-          <w:szCs w:val="32"/>
-        </w:rPr>
-      </w:pPr>
-      <w:r>
-        <w:rPr>
-          <w:noProof/>
-          <w:sz w:val="36"/>
-          <w:szCs w:val="36"/>
-        </w:rPr>
         <w:drawing>
-          <wp:inline distT="0" distB="0" distL="0" distR="0" wp14:anchorId="03BAB6DB" wp14:editId="2D05B086">
-            <wp:extent cx="5486400" cy="2671763"/>
-            <wp:effectExtent l="0" t="0" r="0" b="0"/>
-            <wp:docPr id="2" name="image1.png"/>
-            <wp:cNvGraphicFramePr/>
+          <wp:inline distT="0" distB="0" distL="0" distR="0" wp14:anchorId="7C051B20" wp14:editId="6AEE9116">
+            <wp:extent cx="5943600" cy="4281201"/>
+            <wp:effectExtent l="0" t="0" r="0" b="5080"/>
+            <wp:docPr id="1" name="Picture 1"/>
+            <wp:cNvGraphicFramePr>
+              <a:graphicFrameLocks xmlns:a="http://schemas.openxmlformats.org/drawingml/2006/main" noChangeAspect="1"/>
+            </wp:cNvGraphicFramePr>
             <a:graphic xmlns:a="http://schemas.openxmlformats.org/drawingml/2006/main">
               <a:graphicData uri="http://schemas.openxmlformats.org/drawingml/2006/picture">
                 <pic:pic xmlns:pic="http://schemas.openxmlformats.org/drawingml/2006/picture">
                   <pic:nvPicPr>
-                    <pic:cNvPr id="0" name="image1.png"/>
-                    <pic:cNvPicPr preferRelativeResize="0"/>
+                    <pic:cNvPr id="0" name="Block_Diagram_V01.PNG"/>
+                    <pic:cNvPicPr/>
                   </pic:nvPicPr>
                   <pic:blipFill>
-                    <a:blip r:embed="rId6"/>
-                    <a:srcRect/>
+                    <a:blip r:embed="rId6">
+                      <a:extLst>
+                        <a:ext uri="{28A0092B-C50C-407E-A947-70E740481C1C}">
+                          <a14:useLocalDpi xmlns:a14="http://schemas.microsoft.com/office/drawing/2010/main" val="0"/>
+                        </a:ext>
+                      </a:extLst>
+                    </a:blip>
                     <a:stretch>
                       <a:fillRect/>
                     </a:stretch>
@@ -2130,12 +1752,11 @@
                   <pic:spPr>
                     <a:xfrm>
                       <a:off x="0" y="0"/>
-                      <a:ext cx="5486400" cy="2671763"/>
+                      <a:ext cx="5943600" cy="4281201"/>
                     </a:xfrm>
                     <a:prstGeom prst="rect">
                       <a:avLst/>
                     </a:prstGeom>
-                    <a:ln/>
                   </pic:spPr>
                 </pic:pic>
               </a:graphicData>
@@ -2152,18 +1773,19 @@
           <w:numId w:val="8"/>
         </w:numPr>
       </w:pPr>
-      <w:bookmarkStart w:id="9" w:name="_Toc30851975"/>
+      <w:bookmarkStart w:id="7" w:name="_Toc30851975"/>
       <w:r>
         <w:t>Requirements description</w:t>
       </w:r>
       <w:r>
         <w:t>:</w:t>
       </w:r>
-      <w:bookmarkEnd w:id="9"/>
+      <w:bookmarkEnd w:id="7"/>
     </w:p>
     <w:p>
       <w:pPr>
         <w:pStyle w:val="ListParagraph"/>
+        <w:spacing w:after="0" w:line="240" w:lineRule="auto"/>
         <w:rPr>
           <w:sz w:val="32"/>
           <w:szCs w:val="32"/>
@@ -2229,88 +1851,99 @@
     </w:p>
     <w:p>
       <w:pPr>
-        <w:pStyle w:val="ListParagraph"/>
-        <w:rPr>
-          <w:sz w:val="32"/>
-          <w:szCs w:val="32"/>
-        </w:rPr>
-      </w:pPr>
-      <w:r>
-        <w:rPr>
-          <w:sz w:val="32"/>
-          <w:szCs w:val="32"/>
-        </w:rPr>
-        <w:t>{</w:t>
+        <w:spacing w:after="0" w:line="240" w:lineRule="auto"/>
+        <w:ind w:left="720"/>
+        <w:rPr>
+          <w:sz w:val="32"/>
+          <w:szCs w:val="32"/>
+        </w:rPr>
+      </w:pPr>
+      <w:r>
+        <w:rPr>
+          <w:sz w:val="32"/>
+          <w:szCs w:val="32"/>
+        </w:rPr>
+        <w:t xml:space="preserve">At startup, </w:t>
+      </w:r>
+      <w:r>
+        <w:rPr>
+          <w:b/>
+          <w:bCs/>
+          <w:sz w:val="32"/>
+          <w:szCs w:val="32"/>
+        </w:rPr>
+        <w:t>WELCOME</w:t>
+      </w:r>
+      <w:r>
+        <w:rPr>
+          <w:sz w:val="32"/>
+          <w:szCs w:val="32"/>
+        </w:rPr>
+        <w:t xml:space="preserve"> </w:t>
+      </w:r>
+      <w:r>
+        <w:rPr>
+          <w:b/>
+          <w:bCs/>
+          <w:sz w:val="32"/>
+          <w:szCs w:val="32"/>
+        </w:rPr>
+        <w:t xml:space="preserve">mode </w:t>
+      </w:r>
+      <w:r>
+        <w:rPr>
+          <w:sz w:val="32"/>
+          <w:szCs w:val="32"/>
+        </w:rPr>
+        <w:t>shall be one of the following modes:</w:t>
       </w:r>
     </w:p>
     <w:p>
       <w:pPr>
-        <w:ind w:left="720"/>
-        <w:rPr>
-          <w:sz w:val="32"/>
-          <w:szCs w:val="32"/>
-        </w:rPr>
-      </w:pPr>
-      <w:r>
-        <w:rPr>
-          <w:sz w:val="32"/>
-          <w:szCs w:val="32"/>
-        </w:rPr>
-        <w:t xml:space="preserve">At startup, </w:t>
-      </w:r>
-      <w:r>
-        <w:rPr>
-          <w:b/>
-          <w:bCs/>
-          <w:sz w:val="32"/>
-          <w:szCs w:val="32"/>
-        </w:rPr>
-        <w:t>WELCOME</w:t>
-      </w:r>
-      <w:r>
-        <w:rPr>
-          <w:sz w:val="32"/>
-          <w:szCs w:val="32"/>
-        </w:rPr>
-        <w:t xml:space="preserve"> </w:t>
-      </w:r>
-      <w:r>
-        <w:rPr>
-          <w:b/>
-          <w:bCs/>
-          <w:sz w:val="32"/>
-          <w:szCs w:val="32"/>
-        </w:rPr>
-        <w:t xml:space="preserve">mode </w:t>
-      </w:r>
-      <w:r>
-        <w:rPr>
-          <w:sz w:val="32"/>
-          <w:szCs w:val="32"/>
-        </w:rPr>
-        <w:t>shall be one of the following modes:</w:t>
+        <w:spacing w:after="0" w:line="240" w:lineRule="auto"/>
+        <w:ind w:firstLine="720"/>
+        <w:rPr>
+          <w:sz w:val="32"/>
+          <w:szCs w:val="32"/>
+          <w:u w:val="single"/>
+        </w:rPr>
+      </w:pPr>
+      <w:r>
+        <w:rPr>
+          <w:sz w:val="32"/>
+          <w:szCs w:val="32"/>
+          <w:u w:val="single"/>
+        </w:rPr>
+        <w:t>First mode:</w:t>
       </w:r>
     </w:p>
     <w:p>
       <w:pPr>
+        <w:spacing w:after="0" w:line="240" w:lineRule="auto"/>
         <w:ind w:firstLine="720"/>
         <w:rPr>
           <w:sz w:val="32"/>
           <w:szCs w:val="32"/>
-          <w:u w:val="single"/>
-        </w:rPr>
-      </w:pPr>
-      <w:r>
-        <w:rPr>
-          <w:sz w:val="32"/>
-          <w:szCs w:val="32"/>
-          <w:u w:val="single"/>
-        </w:rPr>
-        <w:t>First mode:</w:t>
+        </w:rPr>
+      </w:pPr>
+      <w:r>
+        <w:rPr>
+          <w:sz w:val="32"/>
+          <w:szCs w:val="32"/>
+        </w:rPr>
+        <w:t>LEDS from L6 to L1 will be ON then from R1 to R6 will be ON</w:t>
+      </w:r>
+      <w:r>
+        <w:rPr>
+          <w:sz w:val="32"/>
+          <w:szCs w:val="32"/>
+        </w:rPr>
+        <w:t>.</w:t>
       </w:r>
     </w:p>
     <w:p>
       <w:pPr>
+        <w:spacing w:after="0" w:line="240" w:lineRule="auto"/>
         <w:ind w:firstLine="720"/>
         <w:rPr>
           <w:sz w:val="32"/>
@@ -2322,11 +1955,19 @@
           <w:sz w:val="32"/>
           <w:szCs w:val="32"/>
         </w:rPr>
-        <w:t>LEDS from L6 to L1 will be ON then from R1 to R6 will be ON</w:t>
+        <w:t>Then all LEDS will be OFF</w:t>
+      </w:r>
+      <w:r>
+        <w:rPr>
+          <w:sz w:val="32"/>
+          <w:szCs w:val="32"/>
+        </w:rPr>
+        <w:t>.</w:t>
       </w:r>
     </w:p>
     <w:p>
       <w:pPr>
+        <w:spacing w:after="0" w:line="240" w:lineRule="auto"/>
         <w:ind w:firstLine="720"/>
         <w:rPr>
           <w:sz w:val="32"/>
@@ -2338,11 +1979,19 @@
           <w:sz w:val="32"/>
           <w:szCs w:val="32"/>
         </w:rPr>
-        <w:t>Then all LEDS will be OFF</w:t>
+        <w:t>Then from R6 to R1 will</w:t>
+      </w:r>
+      <w:r>
+        <w:rPr>
+          <w:sz w:val="32"/>
+          <w:szCs w:val="32"/>
+        </w:rPr>
+        <w:t xml:space="preserve"> be ON then L1 to L6 will be ON.</w:t>
       </w:r>
     </w:p>
     <w:p>
       <w:pPr>
+        <w:spacing w:after="0" w:line="240" w:lineRule="auto"/>
         <w:ind w:firstLine="720"/>
         <w:rPr>
           <w:sz w:val="32"/>
@@ -2354,11 +2003,12 @@
           <w:sz w:val="32"/>
           <w:szCs w:val="32"/>
         </w:rPr>
-        <w:t xml:space="preserve">Then from R6 to R1 will be ON then L1 to L6 will be ON </w:t>
+        <w:t>Then all LEDS will be OFF.</w:t>
       </w:r>
     </w:p>
     <w:p>
       <w:pPr>
+        <w:spacing w:after="0" w:line="240" w:lineRule="auto"/>
         <w:ind w:firstLine="720"/>
         <w:rPr>
           <w:sz w:val="32"/>
@@ -2370,59 +2020,45 @@
           <w:sz w:val="32"/>
           <w:szCs w:val="32"/>
         </w:rPr>
-        <w:t xml:space="preserve">Then all LEDS will be off </w:t>
+        <w:t>Then all LEDS are ON and OFF</w:t>
+      </w:r>
+      <w:r>
+        <w:rPr>
+          <w:sz w:val="32"/>
+          <w:szCs w:val="32"/>
+        </w:rPr>
+        <w:t>.</w:t>
       </w:r>
     </w:p>
     <w:p>
       <w:pPr>
+        <w:spacing w:after="0" w:line="240" w:lineRule="auto"/>
         <w:ind w:firstLine="720"/>
         <w:rPr>
           <w:sz w:val="32"/>
           <w:szCs w:val="32"/>
         </w:rPr>
       </w:pPr>
-      <w:r>
-        <w:rPr>
-          <w:sz w:val="32"/>
-          <w:szCs w:val="32"/>
-        </w:rPr>
-        <w:t>Then all LEDS are ON and OFF</w:t>
-      </w:r>
     </w:p>
     <w:p>
       <w:pPr>
+        <w:spacing w:after="0" w:line="240" w:lineRule="auto"/>
         <w:ind w:firstLine="720"/>
         <w:rPr>
           <w:sz w:val="32"/>
           <w:szCs w:val="32"/>
-          <w:u w:val="single"/>
-        </w:rPr>
-      </w:pPr>
-      <w:r>
-        <w:rPr>
-          <w:sz w:val="32"/>
-          <w:szCs w:val="32"/>
-          <w:u w:val="single"/>
-        </w:rPr>
-        <w:t>Second mode:</w:t>
-      </w:r>
+        </w:rPr>
+      </w:pPr>
     </w:p>
     <w:p>
       <w:pPr>
-        <w:ind w:left="720"/>
-        <w:rPr>
-          <w:sz w:val="32"/>
-          <w:szCs w:val="32"/>
-        </w:rPr>
-      </w:pPr>
-      <w:r>
-        <w:rPr>
-          <w:sz w:val="32"/>
-          <w:szCs w:val="32"/>
-        </w:rPr>
-        <w:lastRenderedPageBreak/>
-        <w:t xml:space="preserve">LEDS from R1 to R6 are ON LED by LED and at same time L1 to L6 are ON LED by LED </w:t>
-      </w:r>
+        <w:spacing w:after="0" w:line="240" w:lineRule="auto"/>
+        <w:ind w:firstLine="720"/>
+        <w:rPr>
+          <w:sz w:val="32"/>
+          <w:szCs w:val="32"/>
+        </w:rPr>
+      </w:pPr>
     </w:p>
     <w:p>
       <w:pPr>
@@ -2430,38 +2066,64 @@
         <w:rPr>
           <w:sz w:val="32"/>
           <w:szCs w:val="32"/>
-        </w:rPr>
-      </w:pPr>
-      <w:r>
-        <w:rPr>
-          <w:sz w:val="32"/>
-          <w:szCs w:val="32"/>
-        </w:rPr>
-        <w:t>Then repeat this scenario again.</w:t>
+          <w:u w:val="single"/>
+        </w:rPr>
+      </w:pPr>
+      <w:r>
+        <w:rPr>
+          <w:sz w:val="32"/>
+          <w:szCs w:val="32"/>
+          <w:u w:val="single"/>
+        </w:rPr>
+        <w:lastRenderedPageBreak/>
+        <w:t>Second mode:</w:t>
       </w:r>
     </w:p>
     <w:p>
       <w:pPr>
-        <w:rPr>
-          <w:sz w:val="32"/>
-          <w:szCs w:val="32"/>
-        </w:rPr>
-      </w:pPr>
-      <w:r>
-        <w:rPr>
-          <w:sz w:val="32"/>
-          <w:szCs w:val="32"/>
-        </w:rPr>
-        <w:t>}</w:t>
+        <w:ind w:left="720"/>
+        <w:rPr>
+          <w:sz w:val="32"/>
+          <w:szCs w:val="32"/>
+        </w:rPr>
+      </w:pPr>
+      <w:r>
+        <w:rPr>
+          <w:sz w:val="32"/>
+          <w:szCs w:val="32"/>
+        </w:rPr>
+        <w:t>LEDS from R1 to R6 are ON LED by LED and at same time L1 to L6 are ON LED by LED</w:t>
+      </w:r>
+      <w:r>
+        <w:rPr>
+          <w:sz w:val="32"/>
+          <w:szCs w:val="32"/>
+        </w:rPr>
+        <w:t>.</w:t>
+      </w:r>
+      <w:r>
+        <w:rPr>
+          <w:sz w:val="32"/>
+          <w:szCs w:val="32"/>
+        </w:rPr>
+        <w:t xml:space="preserve"> </w:t>
       </w:r>
     </w:p>
     <w:p>
       <w:pPr>
-        <w:rPr>
-          <w:sz w:val="32"/>
-          <w:szCs w:val="32"/>
-        </w:rPr>
-      </w:pPr>
+        <w:ind w:firstLine="720"/>
+        <w:rPr>
+          <w:sz w:val="32"/>
+          <w:szCs w:val="32"/>
+        </w:rPr>
+      </w:pPr>
+      <w:r>
+        <w:rPr>
+          <w:sz w:val="32"/>
+          <w:szCs w:val="32"/>
+        </w:rPr>
+        <w:t>Then repeat this scenario again.</w:t>
+      </w:r>
     </w:p>
     <w:p>
       <w:pPr>
@@ -2470,49 +2132,6 @@
           <w:szCs w:val="32"/>
         </w:rPr>
       </w:pPr>
-      <w:r>
-        <w:rPr>
-          <w:sz w:val="32"/>
-          <w:szCs w:val="32"/>
-        </w:rPr>
-        <w:t xml:space="preserve">Req _ </w:t>
-      </w:r>
-      <w:r>
-        <w:rPr>
-          <w:sz w:val="32"/>
-          <w:szCs w:val="32"/>
-        </w:rPr>
-        <w:t>LED STRING ANIMATION_PO5_CYRS_</w:t>
-      </w:r>
-      <w:r>
-        <w:rPr>
-          <w:color w:val="FF0000"/>
-          <w:sz w:val="32"/>
-          <w:szCs w:val="32"/>
-        </w:rPr>
-        <w:t>002</w:t>
-      </w:r>
-      <w:r>
-        <w:rPr>
-          <w:sz w:val="32"/>
-          <w:szCs w:val="32"/>
-        </w:rPr>
-        <w:t>-V</w:t>
-      </w:r>
-      <w:r>
-        <w:rPr>
-          <w:sz w:val="32"/>
-          <w:szCs w:val="32"/>
-        </w:rPr>
-        <w:t>02</w:t>
-      </w:r>
-      <w:r>
-        <w:rPr>
-          <w:sz w:val="32"/>
-          <w:szCs w:val="32"/>
-        </w:rPr>
-        <w:t xml:space="preserve"> _ Imp # SW</w:t>
-      </w:r>
     </w:p>
     <w:p>
       <w:pPr>
@@ -2526,7 +2145,43 @@
           <w:sz w:val="32"/>
           <w:szCs w:val="32"/>
         </w:rPr>
-        <w:t>{</w:t>
+        <w:t xml:space="preserve">Req _ </w:t>
+      </w:r>
+      <w:r>
+        <w:rPr>
+          <w:sz w:val="32"/>
+          <w:szCs w:val="32"/>
+        </w:rPr>
+        <w:t>LED STRING ANIMATION_PO5_CYRS_</w:t>
+      </w:r>
+      <w:r>
+        <w:rPr>
+          <w:color w:val="FF0000"/>
+          <w:sz w:val="32"/>
+          <w:szCs w:val="32"/>
+        </w:rPr>
+        <w:t>002</w:t>
+      </w:r>
+      <w:r>
+        <w:rPr>
+          <w:sz w:val="32"/>
+          <w:szCs w:val="32"/>
+        </w:rPr>
+        <w:t>-V</w:t>
+      </w:r>
+      <w:r>
+        <w:rPr>
+          <w:sz w:val="32"/>
+          <w:szCs w:val="32"/>
+        </w:rPr>
+        <w:t>02</w:t>
+      </w:r>
+      <w:r>
+        <w:rPr>
+          <w:sz w:val="32"/>
+          <w:szCs w:val="32"/>
+        </w:rPr>
+        <w:t xml:space="preserve"> _ Imp # SW</w:t>
       </w:r>
     </w:p>
     <w:p>
@@ -2552,13 +2207,6 @@
           <w:szCs w:val="32"/>
         </w:rPr>
       </w:pPr>
-      <w:r>
-        <w:rPr>
-          <w:sz w:val="32"/>
-          <w:szCs w:val="32"/>
-        </w:rPr>
-        <w:t>}</w:t>
-      </w:r>
     </w:p>
     <w:p>
       <w:pPr>
@@ -2567,56 +2215,78 @@
           <w:szCs w:val="32"/>
         </w:rPr>
       </w:pPr>
+      <w:r>
+        <w:rPr>
+          <w:sz w:val="32"/>
+          <w:szCs w:val="32"/>
+        </w:rPr>
+        <w:t xml:space="preserve">Req _ </w:t>
+      </w:r>
+      <w:r>
+        <w:rPr>
+          <w:sz w:val="32"/>
+          <w:szCs w:val="32"/>
+        </w:rPr>
+        <w:t>LED STRING ANIMATION_PO5_CYRS_</w:t>
+      </w:r>
+      <w:r>
+        <w:rPr>
+          <w:color w:val="FF0000"/>
+          <w:sz w:val="32"/>
+          <w:szCs w:val="32"/>
+        </w:rPr>
+        <w:t>003</w:t>
+      </w:r>
+      <w:r>
+        <w:rPr>
+          <w:sz w:val="32"/>
+          <w:szCs w:val="32"/>
+        </w:rPr>
+        <w:t>-V</w:t>
+      </w:r>
+      <w:r>
+        <w:rPr>
+          <w:sz w:val="32"/>
+          <w:szCs w:val="32"/>
+        </w:rPr>
+        <w:t>02</w:t>
+      </w:r>
+      <w:r>
+        <w:rPr>
+          <w:sz w:val="32"/>
+          <w:szCs w:val="32"/>
+        </w:rPr>
+        <w:t xml:space="preserve"> _ Imp # SW</w:t>
+      </w:r>
     </w:p>
     <w:p>
       <w:pPr>
-        <w:rPr>
-          <w:sz w:val="32"/>
-          <w:szCs w:val="32"/>
-        </w:rPr>
-      </w:pPr>
-      <w:r>
-        <w:rPr>
-          <w:sz w:val="32"/>
-          <w:szCs w:val="32"/>
-        </w:rPr>
-        <w:t xml:space="preserve">Req _ </w:t>
-      </w:r>
-      <w:r>
-        <w:rPr>
-          <w:sz w:val="32"/>
-          <w:szCs w:val="32"/>
-        </w:rPr>
-        <w:t>LED STRING ANIMATION_PO5_CYRS_</w:t>
-      </w:r>
-      <w:r>
-        <w:rPr>
-          <w:color w:val="FF0000"/>
-          <w:sz w:val="32"/>
-          <w:szCs w:val="32"/>
-        </w:rPr>
-        <w:t>003</w:t>
-      </w:r>
-      <w:r>
-        <w:rPr>
-          <w:sz w:val="32"/>
-          <w:szCs w:val="32"/>
-        </w:rPr>
-        <w:t>-V</w:t>
-      </w:r>
-      <w:r>
-        <w:rPr>
-          <w:sz w:val="32"/>
-          <w:szCs w:val="32"/>
-        </w:rPr>
-        <w:t>02</w:t>
-      </w:r>
-      <w:r>
-        <w:rPr>
-          <w:sz w:val="32"/>
-          <w:szCs w:val="32"/>
-        </w:rPr>
-        <w:t xml:space="preserve"> _ Imp # SW</w:t>
+        <w:ind w:left="720"/>
+        <w:rPr>
+          <w:sz w:val="32"/>
+          <w:szCs w:val="32"/>
+        </w:rPr>
+      </w:pPr>
+      <w:r>
+        <w:rPr>
+          <w:sz w:val="32"/>
+          <w:szCs w:val="32"/>
+        </w:rPr>
+        <w:t>When TI switch is ON</w:t>
+      </w:r>
+      <w:r>
+        <w:rPr>
+          <w:sz w:val="32"/>
+          <w:szCs w:val="32"/>
+        </w:rPr>
+        <w:t xml:space="preserve"> then TI function will be activated, LEDS from R1 to R6 or </w:t>
+      </w:r>
+      <w:r>
+        <w:rPr>
+          <w:sz w:val="32"/>
+          <w:szCs w:val="32"/>
+        </w:rPr>
+        <w:t xml:space="preserve">from L1 to L6 will be activated and if TI switch is OFF then TI function will be deactivated. </w:t>
       </w:r>
     </w:p>
     <w:p>
@@ -2626,106 +2296,40 @@
           <w:szCs w:val="32"/>
         </w:rPr>
       </w:pPr>
-      <w:r>
-        <w:rPr>
-          <w:sz w:val="32"/>
-          <w:szCs w:val="32"/>
-        </w:rPr>
-        <w:t>{</w:t>
-      </w:r>
     </w:p>
     <w:p>
       <w:pPr>
-        <w:ind w:left="720"/>
-        <w:rPr>
-          <w:sz w:val="32"/>
-          <w:szCs w:val="32"/>
-        </w:rPr>
-      </w:pPr>
-      <w:r>
-        <w:rPr>
-          <w:sz w:val="32"/>
-          <w:szCs w:val="32"/>
-        </w:rPr>
-        <w:t>When TI switch is ON</w:t>
-      </w:r>
-      <w:r>
-        <w:rPr>
-          <w:sz w:val="32"/>
-          <w:szCs w:val="32"/>
-        </w:rPr>
-        <w:t xml:space="preserve"> then TI function will be activated, LEDS from R1 to R6 or </w:t>
-      </w:r>
-      <w:r>
-        <w:rPr>
-          <w:sz w:val="32"/>
-          <w:szCs w:val="32"/>
-        </w:rPr>
-        <w:t xml:space="preserve">from L1 to L6 will be activated and if TI switch is OFF then TI function will be deactivated. </w:t>
-      </w:r>
+        <w:rPr>
+          <w:sz w:val="44"/>
+          <w:szCs w:val="44"/>
+        </w:rPr>
+      </w:pPr>
     </w:p>
     <w:p>
       <w:pPr>
         <w:rPr>
-          <w:sz w:val="32"/>
-          <w:szCs w:val="32"/>
-        </w:rPr>
-      </w:pPr>
-      <w:r>
-        <w:rPr>
-          <w:sz w:val="32"/>
-          <w:szCs w:val="32"/>
-        </w:rPr>
-        <w:t>}</w:t>
-      </w:r>
+          <w:sz w:val="44"/>
+          <w:szCs w:val="44"/>
+        </w:rPr>
+      </w:pPr>
     </w:p>
     <w:p>
       <w:pPr>
         <w:rPr>
-          <w:sz w:val="32"/>
-          <w:szCs w:val="32"/>
+          <w:sz w:val="44"/>
+          <w:szCs w:val="44"/>
         </w:rPr>
       </w:pPr>
     </w:p>
     <w:p>
       <w:pPr>
         <w:rPr>
-          <w:sz w:val="32"/>
-          <w:szCs w:val="32"/>
-        </w:rPr>
-      </w:pPr>
-    </w:p>
-    <w:p>
-      <w:pPr>
-        <w:rPr>
-          <w:sz w:val="44"/>
-          <w:szCs w:val="44"/>
-        </w:rPr>
-      </w:pPr>
-    </w:p>
-    <w:p>
-      <w:pPr>
-        <w:rPr>
-          <w:sz w:val="44"/>
-          <w:szCs w:val="44"/>
-        </w:rPr>
-      </w:pPr>
-    </w:p>
-    <w:p>
-      <w:pPr>
-        <w:rPr>
-          <w:sz w:val="44"/>
-          <w:szCs w:val="44"/>
-        </w:rPr>
-      </w:pPr>
-    </w:p>
-    <w:p>
-      <w:pPr>
-        <w:rPr>
           <w:sz w:val="48"/>
           <w:szCs w:val="48"/>
         </w:rPr>
       </w:pPr>
+      <w:bookmarkStart w:id="8" w:name="_GoBack"/>
+      <w:bookmarkEnd w:id="8"/>
     </w:p>
     <w:sectPr>
       <w:pgSz w:w="12240" w:h="15840"/>
@@ -2738,8 +2342,8 @@
 </file>
 
 <file path=word/numbering.xml><?xml version="1.0" encoding="utf-8"?>
-<w:numbering xmlns:wpc="http://schemas.microsoft.com/office/word/2010/wordprocessingCanvas" xmlns:mc="http://schemas.openxmlformats.org/markup-compatibility/2006" xmlns:o="urn:schemas-microsoft-com:office:office" xmlns:r="http://schemas.openxmlformats.org/officeDocument/2006/relationships" xmlns:m="http://schemas.openxmlformats.org/officeDocument/2006/math" xmlns:v="urn:schemas-microsoft-com:vml" xmlns:wp14="http://schemas.microsoft.com/office/word/2010/wordprocessingDrawing" xmlns:wp="http://schemas.openxmlformats.org/drawingml/2006/wordprocessingDrawing" xmlns:w10="urn:schemas-microsoft-com:office:word" xmlns:w="http://schemas.openxmlformats.org/wordprocessingml/2006/main" xmlns:w14="http://schemas.microsoft.com/office/word/2010/wordml" xmlns:w15="http://schemas.microsoft.com/office/word/2012/wordml" xmlns:wpg="http://schemas.microsoft.com/office/word/2010/wordprocessingGroup" xmlns:wpi="http://schemas.microsoft.com/office/word/2010/wordprocessingInk" xmlns:wne="http://schemas.microsoft.com/office/word/2006/wordml" xmlns:wps="http://schemas.microsoft.com/office/word/2010/wordprocessingShape" mc:Ignorable="w14 w15 wp14">
-  <w:abstractNum w:abstractNumId="0">
+<w:numbering xmlns:wpc="http://schemas.microsoft.com/office/word/2010/wordprocessingCanvas" xmlns:cx="http://schemas.microsoft.com/office/drawing/2014/chartex" xmlns:cx1="http://schemas.microsoft.com/office/drawing/2015/9/8/chartex" xmlns:mc="http://schemas.openxmlformats.org/markup-compatibility/2006" xmlns:o="urn:schemas-microsoft-com:office:office" xmlns:r="http://schemas.openxmlformats.org/officeDocument/2006/relationships" xmlns:m="http://schemas.openxmlformats.org/officeDocument/2006/math" xmlns:v="urn:schemas-microsoft-com:vml" xmlns:wp14="http://schemas.microsoft.com/office/word/2010/wordprocessingDrawing" xmlns:wp="http://schemas.openxmlformats.org/drawingml/2006/wordprocessingDrawing" xmlns:w10="urn:schemas-microsoft-com:office:word" xmlns:w="http://schemas.openxmlformats.org/wordprocessingml/2006/main" xmlns:w14="http://schemas.microsoft.com/office/word/2010/wordml" xmlns:w15="http://schemas.microsoft.com/office/word/2012/wordml" xmlns:w16se="http://schemas.microsoft.com/office/word/2015/wordml/symex" xmlns:wpg="http://schemas.microsoft.com/office/word/2010/wordprocessingGroup" xmlns:wpi="http://schemas.microsoft.com/office/word/2010/wordprocessingInk" xmlns:wne="http://schemas.microsoft.com/office/word/2006/wordml" xmlns:wps="http://schemas.microsoft.com/office/word/2010/wordprocessingShape" mc:Ignorable="w14 w15 w16se wp14">
+  <w:abstractNum w:abstractNumId="0" w15:restartNumberingAfterBreak="0">
     <w:nsid w:val="03F33B49"/>
     <w:multiLevelType w:val="hybridMultilevel"/>
     <w:tmpl w:val="0258695E"/>
@@ -2828,7 +2432,7 @@
       </w:pPr>
     </w:lvl>
   </w:abstractNum>
-  <w:abstractNum w:abstractNumId="1">
+  <w:abstractNum w:abstractNumId="1" w15:restartNumberingAfterBreak="0">
     <w:nsid w:val="067E3BD1"/>
     <w:multiLevelType w:val="hybridMultilevel"/>
     <w:tmpl w:val="1DF46BA4"/>
@@ -2920,7 +2524,7 @@
       </w:pPr>
     </w:lvl>
   </w:abstractNum>
-  <w:abstractNum w:abstractNumId="2">
+  <w:abstractNum w:abstractNumId="2" w15:restartNumberingAfterBreak="0">
     <w:nsid w:val="103E5DFF"/>
     <w:multiLevelType w:val="hybridMultilevel"/>
     <w:tmpl w:val="2D348B38"/>
@@ -3033,7 +2637,7 @@
       </w:rPr>
     </w:lvl>
   </w:abstractNum>
-  <w:abstractNum w:abstractNumId="3">
+  <w:abstractNum w:abstractNumId="3" w15:restartNumberingAfterBreak="0">
     <w:nsid w:val="235B0D78"/>
     <w:multiLevelType w:val="multilevel"/>
     <w:tmpl w:val="9CB67444"/>
@@ -3157,7 +2761,7 @@
       </w:rPr>
     </w:lvl>
   </w:abstractNum>
-  <w:abstractNum w:abstractNumId="4">
+  <w:abstractNum w:abstractNumId="4" w15:restartNumberingAfterBreak="0">
     <w:nsid w:val="26B94603"/>
     <w:multiLevelType w:val="multilevel"/>
     <w:tmpl w:val="04090025"/>
@@ -3252,7 +2856,7 @@
       </w:pPr>
     </w:lvl>
   </w:abstractNum>
-  <w:abstractNum w:abstractNumId="5">
+  <w:abstractNum w:abstractNumId="5" w15:restartNumberingAfterBreak="0">
     <w:nsid w:val="3CBB0D3E"/>
     <w:multiLevelType w:val="hybridMultilevel"/>
     <w:tmpl w:val="09F07546"/>
@@ -3338,7 +2942,7 @@
       </w:pPr>
     </w:lvl>
   </w:abstractNum>
-  <w:abstractNum w:abstractNumId="6">
+  <w:abstractNum w:abstractNumId="6" w15:restartNumberingAfterBreak="0">
     <w:nsid w:val="42212BFB"/>
     <w:multiLevelType w:val="hybridMultilevel"/>
     <w:tmpl w:val="90464E1A"/>
@@ -3451,7 +3055,7 @@
       </w:rPr>
     </w:lvl>
   </w:abstractNum>
-  <w:abstractNum w:abstractNumId="7">
+  <w:abstractNum w:abstractNumId="7" w15:restartNumberingAfterBreak="0">
     <w:nsid w:val="515028D8"/>
     <w:multiLevelType w:val="hybridMultilevel"/>
     <w:tmpl w:val="7916AD2E"/>
@@ -3564,7 +3168,7 @@
       </w:rPr>
     </w:lvl>
   </w:abstractNum>
-  <w:abstractNum w:abstractNumId="8">
+  <w:abstractNum w:abstractNumId="8" w15:restartNumberingAfterBreak="0">
     <w:nsid w:val="541F6081"/>
     <w:multiLevelType w:val="hybridMultilevel"/>
     <w:tmpl w:val="E848B08E"/>
@@ -3677,7 +3281,7 @@
       </w:rPr>
     </w:lvl>
   </w:abstractNum>
-  <w:abstractNum w:abstractNumId="9">
+  <w:abstractNum w:abstractNumId="9" w15:restartNumberingAfterBreak="0">
     <w:nsid w:val="60E56D0F"/>
     <w:multiLevelType w:val="hybridMultilevel"/>
     <w:tmpl w:val="924CEF8A"/>
@@ -3769,7 +3373,7 @@
       </w:pPr>
     </w:lvl>
   </w:abstractNum>
-  <w:abstractNum w:abstractNumId="10">
+  <w:abstractNum w:abstractNumId="10" w15:restartNumberingAfterBreak="0">
     <w:nsid w:val="74B10D9A"/>
     <w:multiLevelType w:val="hybridMultilevel"/>
     <w:tmpl w:val="0A303CE2"/>
@@ -3882,7 +3486,7 @@
       </w:rPr>
     </w:lvl>
   </w:abstractNum>
-  <w:abstractNum w:abstractNumId="11">
+  <w:abstractNum w:abstractNumId="11" w15:restartNumberingAfterBreak="0">
     <w:nsid w:val="7CA47A7E"/>
     <w:multiLevelType w:val="hybridMultilevel"/>
     <w:tmpl w:val="30A44D8E"/>
@@ -3974,7 +3578,7 @@
       </w:pPr>
     </w:lvl>
   </w:abstractNum>
-  <w:abstractNum w:abstractNumId="12">
+  <w:abstractNum w:abstractNumId="12" w15:restartNumberingAfterBreak="0">
     <w:nsid w:val="7CBF110B"/>
     <w:multiLevelType w:val="hybridMultilevel"/>
     <w:tmpl w:val="B37E57D0"/>
@@ -4087,7 +3691,7 @@
       </w:rPr>
     </w:lvl>
   </w:abstractNum>
-  <w:abstractNum w:abstractNumId="13">
+  <w:abstractNum w:abstractNumId="13" w15:restartNumberingAfterBreak="0">
     <w:nsid w:val="7F5C3501"/>
     <w:multiLevelType w:val="hybridMultilevel"/>
     <w:tmpl w:val="FD5C4C46"/>
@@ -4246,7 +3850,7 @@
 </file>
 
 <file path=word/styles.xml><?xml version="1.0" encoding="utf-8"?>
-<w:styles xmlns:mc="http://schemas.openxmlformats.org/markup-compatibility/2006" xmlns:r="http://schemas.openxmlformats.org/officeDocument/2006/relationships" xmlns:w="http://schemas.openxmlformats.org/wordprocessingml/2006/main" xmlns:w14="http://schemas.microsoft.com/office/word/2010/wordml" xmlns:w15="http://schemas.microsoft.com/office/word/2012/wordml" mc:Ignorable="w14 w15">
+<w:styles xmlns:mc="http://schemas.openxmlformats.org/markup-compatibility/2006" xmlns:r="http://schemas.openxmlformats.org/officeDocument/2006/relationships" xmlns:w="http://schemas.openxmlformats.org/wordprocessingml/2006/main" xmlns:w14="http://schemas.microsoft.com/office/word/2010/wordml" xmlns:w15="http://schemas.microsoft.com/office/word/2012/wordml" xmlns:w16se="http://schemas.microsoft.com/office/word/2015/wordml/symex" mc:Ignorable="w14 w15 w16se">
   <w:docDefaults>
     <w:rPrDefault>
       <w:rPr>
@@ -4914,7 +4518,6 @@
       <w:spacing w:after="0" w:line="240" w:lineRule="auto"/>
     </w:pPr>
     <w:tblPr>
-      <w:tblInd w:w="0" w:type="dxa"/>
       <w:tblBorders>
         <w:top w:val="single" w:sz="4" w:space="0" w:color="auto"/>
         <w:left w:val="single" w:sz="4" w:space="0" w:color="auto"/>
@@ -4923,12 +4526,6 @@
         <w:insideH w:val="single" w:sz="4" w:space="0" w:color="auto"/>
         <w:insideV w:val="single" w:sz="4" w:space="0" w:color="auto"/>
       </w:tblBorders>
-      <w:tblCellMar>
-        <w:top w:w="0" w:type="dxa"/>
-        <w:left w:w="108" w:type="dxa"/>
-        <w:bottom w:w="0" w:type="dxa"/>
-        <w:right w:w="108" w:type="dxa"/>
-      </w:tblCellMar>
     </w:tblPr>
   </w:style>
   <w:style w:type="paragraph" w:styleId="ListParagraph">
@@ -5391,7 +4988,7 @@
 </file>
 
 <file path=customXml/itemProps1.xml><?xml version="1.0" encoding="utf-8"?>
-<ds:datastoreItem xmlns:ds="http://schemas.openxmlformats.org/officeDocument/2006/customXml" ds:itemID="{8EEF3B51-3CBF-439B-AB88-F4BD029E7088}">
+<ds:datastoreItem xmlns:ds="http://schemas.openxmlformats.org/officeDocument/2006/customXml" ds:itemID="{67751A05-3C83-4022-BFD0-912191A3E6A2}">
   <ds:schemaRefs>
     <ds:schemaRef ds:uri="http://schemas.openxmlformats.org/officeDocument/2006/bibliography"/>
   </ds:schemaRefs>

</xml_diff>

<commit_message>
Updating CYRS document history
</commit_message>
<xml_diff>
--- a/Input documents/CYRS.docx
+++ b/Input documents/CYRS.docx
@@ -111,124 +111,77 @@
           <w:r>
             <w:fldChar w:fldCharType="separate"/>
           </w:r>
-          <w:bookmarkStart w:id="1" w:name="_GoBack"/>
-          <w:bookmarkEnd w:id="1"/>
-          <w:r>
-            <w:rPr>
-              <w:rStyle w:val="Hyperlink"/>
-              <w:noProof/>
-            </w:rPr>
-            <w:fldChar w:fldCharType="begin"/>
-          </w:r>
-          <w:r>
-            <w:rPr>
-              <w:rStyle w:val="Hyperlink"/>
-              <w:noProof/>
-            </w:rPr>
-            <w:instrText xml:space="preserve"> </w:instrText>
-          </w:r>
-          <w:r>
-            <w:rPr>
-              <w:noProof/>
-            </w:rPr>
-            <w:instrText>HYPERLINK \l "_Toc31692562"</w:instrText>
-          </w:r>
-          <w:r>
-            <w:rPr>
-              <w:rStyle w:val="Hyperlink"/>
-              <w:noProof/>
-            </w:rPr>
-            <w:instrText xml:space="preserve"> </w:instrText>
-          </w:r>
-          <w:r>
-            <w:rPr>
-              <w:rStyle w:val="Hyperlink"/>
-              <w:noProof/>
-            </w:rPr>
-          </w:r>
-          <w:r>
-            <w:rPr>
-              <w:rStyle w:val="Hyperlink"/>
-              <w:noProof/>
-            </w:rPr>
-            <w:fldChar w:fldCharType="separate"/>
-          </w:r>
-          <w:r>
-            <w:rPr>
-              <w:rStyle w:val="Hyperlink"/>
-              <w:noProof/>
-            </w:rPr>
-            <w:t>1.</w:t>
-          </w:r>
-          <w:r>
-            <w:rPr>
-              <w:rFonts w:eastAsiaTheme="minorEastAsia"/>
-              <w:noProof/>
-            </w:rPr>
-            <w:tab/>
-          </w:r>
-          <w:r>
-            <w:rPr>
-              <w:rStyle w:val="Hyperlink"/>
-              <w:noProof/>
-            </w:rPr>
-            <w:t>Content table</w:t>
-          </w:r>
-          <w:r>
-            <w:rPr>
-              <w:noProof/>
-              <w:webHidden/>
-            </w:rPr>
-            <w:tab/>
-          </w:r>
-          <w:r>
-            <w:rPr>
-              <w:noProof/>
-              <w:webHidden/>
-            </w:rPr>
-            <w:fldChar w:fldCharType="begin"/>
-          </w:r>
-          <w:r>
-            <w:rPr>
-              <w:noProof/>
-              <w:webHidden/>
-            </w:rPr>
-            <w:instrText xml:space="preserve"> PAGEREF _Toc31692562 \h </w:instrText>
-          </w:r>
-          <w:r>
-            <w:rPr>
-              <w:noProof/>
-              <w:webHidden/>
-            </w:rPr>
-          </w:r>
-          <w:r>
-            <w:rPr>
-              <w:noProof/>
-              <w:webHidden/>
-            </w:rPr>
-            <w:fldChar w:fldCharType="separate"/>
-          </w:r>
-          <w:r>
-            <w:rPr>
-              <w:noProof/>
-              <w:webHidden/>
-            </w:rPr>
-            <w:t>2</w:t>
-          </w:r>
-          <w:r>
-            <w:rPr>
-              <w:noProof/>
-              <w:webHidden/>
-            </w:rPr>
-            <w:fldChar w:fldCharType="end"/>
-          </w:r>
-          <w:r>
-            <w:rPr>
-              <w:rStyle w:val="Hyperlink"/>
-              <w:noProof/>
-            </w:rPr>
-            <w:fldChar w:fldCharType="end"/>
-          </w:r>
+          <w:hyperlink w:anchor="_Toc31692562" w:history="1">
+            <w:r>
+              <w:rPr>
+                <w:rStyle w:val="Hyperlink"/>
+                <w:noProof/>
+              </w:rPr>
+              <w:t>1.</w:t>
+            </w:r>
+            <w:r>
+              <w:rPr>
+                <w:rFonts w:eastAsiaTheme="minorEastAsia"/>
+                <w:noProof/>
+              </w:rPr>
+              <w:tab/>
+            </w:r>
+            <w:r>
+              <w:rPr>
+                <w:rStyle w:val="Hyperlink"/>
+                <w:noProof/>
+              </w:rPr>
+              <w:t>Content table</w:t>
+            </w:r>
+            <w:r>
+              <w:rPr>
+                <w:noProof/>
+                <w:webHidden/>
+              </w:rPr>
+              <w:tab/>
+            </w:r>
+            <w:r>
+              <w:rPr>
+                <w:noProof/>
+                <w:webHidden/>
+              </w:rPr>
+              <w:fldChar w:fldCharType="begin"/>
+            </w:r>
+            <w:r>
+              <w:rPr>
+                <w:noProof/>
+                <w:webHidden/>
+              </w:rPr>
+              <w:instrText xml:space="preserve"> PAGEREF _Toc31692562 \h </w:instrText>
+            </w:r>
+            <w:r>
+              <w:rPr>
+                <w:noProof/>
+                <w:webHidden/>
+              </w:rPr>
+            </w:r>
+            <w:r>
+              <w:rPr>
+                <w:noProof/>
+                <w:webHidden/>
+              </w:rPr>
+              <w:fldChar w:fldCharType="separate"/>
+            </w:r>
+            <w:r>
+              <w:rPr>
+                <w:noProof/>
+                <w:webHidden/>
+              </w:rPr>
+              <w:t>2</w:t>
+            </w:r>
+            <w:r>
+              <w:rPr>
+                <w:noProof/>
+                <w:webHidden/>
+              </w:rPr>
+              <w:fldChar w:fldCharType="end"/>
+            </w:r>
+          </w:hyperlink>
         </w:p>
         <w:p>
           <w:pPr>
@@ -779,7 +732,7 @@
           <w:szCs w:val="32"/>
         </w:rPr>
       </w:pPr>
-      <w:bookmarkStart w:id="2" w:name="_Toc31692563"/>
+      <w:bookmarkStart w:id="1" w:name="_Toc31692563"/>
       <w:r>
         <w:rPr>
           <w:rStyle w:val="Heading1Char"/>
@@ -787,7 +740,7 @@
         <w:lastRenderedPageBreak/>
         <w:t>Document Status:</w:t>
       </w:r>
-      <w:bookmarkEnd w:id="2"/>
+      <w:bookmarkEnd w:id="1"/>
       <w:r>
         <w:rPr>
           <w:sz w:val="32"/>
@@ -804,15 +757,15 @@
         <w:tblLook w:val="04A0" w:firstRow="1" w:lastRow="0" w:firstColumn="1" w:lastColumn="0" w:noHBand="0" w:noVBand="1"/>
       </w:tblPr>
       <w:tblGrid>
-        <w:gridCol w:w="2121"/>
-        <w:gridCol w:w="2122"/>
-        <w:gridCol w:w="2196"/>
-        <w:gridCol w:w="2086"/>
+        <w:gridCol w:w="1870"/>
+        <w:gridCol w:w="2412"/>
+        <w:gridCol w:w="2162"/>
+        <w:gridCol w:w="2081"/>
       </w:tblGrid>
       <w:tr>
         <w:tc>
           <w:tcPr>
-            <w:tcW w:w="2337" w:type="dxa"/>
+            <w:tcW w:w="1870" w:type="dxa"/>
           </w:tcPr>
           <w:p>
             <w:pPr>
@@ -835,7 +788,7 @@
         </w:tc>
         <w:tc>
           <w:tcPr>
-            <w:tcW w:w="2337" w:type="dxa"/>
+            <w:tcW w:w="2412" w:type="dxa"/>
           </w:tcPr>
           <w:p>
             <w:pPr>
@@ -858,7 +811,7 @@
         </w:tc>
         <w:tc>
           <w:tcPr>
-            <w:tcW w:w="2338" w:type="dxa"/>
+            <w:tcW w:w="2162" w:type="dxa"/>
           </w:tcPr>
           <w:p>
             <w:pPr>
@@ -881,7 +834,7 @@
         </w:tc>
         <w:tc>
           <w:tcPr>
-            <w:tcW w:w="2338" w:type="dxa"/>
+            <w:tcW w:w="2081" w:type="dxa"/>
           </w:tcPr>
           <w:p>
             <w:pPr>
@@ -909,7 +862,7 @@
         </w:trPr>
         <w:tc>
           <w:tcPr>
-            <w:tcW w:w="2337" w:type="dxa"/>
+            <w:tcW w:w="1870" w:type="dxa"/>
           </w:tcPr>
           <w:p>
             <w:pPr>
@@ -932,7 +885,7 @@
         </w:tc>
         <w:tc>
           <w:tcPr>
-            <w:tcW w:w="2337" w:type="dxa"/>
+            <w:tcW w:w="2412" w:type="dxa"/>
           </w:tcPr>
           <w:p>
             <w:pPr>
@@ -949,13 +902,13 @@
                 <w:sz w:val="32"/>
                 <w:szCs w:val="32"/>
               </w:rPr>
-              <w:t>Youssef Kamal</w:t>
+              <w:t>Mohanad Sallam</w:t>
             </w:r>
           </w:p>
         </w:tc>
         <w:tc>
           <w:tcPr>
-            <w:tcW w:w="2338" w:type="dxa"/>
+            <w:tcW w:w="2162" w:type="dxa"/>
           </w:tcPr>
           <w:p>
             <w:pPr>
@@ -972,20 +925,29 @@
                 <w:sz w:val="32"/>
                 <w:szCs w:val="32"/>
               </w:rPr>
-              <w:t>29</w:t>
-            </w:r>
-            <w:r>
-              <w:rPr>
-                <w:sz w:val="32"/>
-                <w:szCs w:val="32"/>
-              </w:rPr>
-              <w:t>/1/2020</w:t>
+              <w:t>4</w:t>
+            </w:r>
+            <w:bookmarkStart w:id="2" w:name="_GoBack"/>
+            <w:bookmarkEnd w:id="2"/>
+            <w:r>
+              <w:rPr>
+                <w:sz w:val="32"/>
+                <w:szCs w:val="32"/>
+              </w:rPr>
+              <w:t>/2</w:t>
+            </w:r>
+            <w:r>
+              <w:rPr>
+                <w:sz w:val="32"/>
+                <w:szCs w:val="32"/>
+              </w:rPr>
+              <w:t>/2020</w:t>
             </w:r>
           </w:p>
         </w:tc>
         <w:tc>
           <w:tcPr>
-            <w:tcW w:w="2338" w:type="dxa"/>
+            <w:tcW w:w="2081" w:type="dxa"/>
           </w:tcPr>
           <w:p>
             <w:pPr>
@@ -1033,10 +995,10 @@
         <w:tblLook w:val="04A0" w:firstRow="1" w:lastRow="0" w:firstColumn="1" w:lastColumn="0" w:noHBand="0" w:noVBand="1"/>
       </w:tblPr>
       <w:tblGrid>
-        <w:gridCol w:w="1350"/>
-        <w:gridCol w:w="2340"/>
-        <w:gridCol w:w="1800"/>
-        <w:gridCol w:w="5176"/>
+        <w:gridCol w:w="1205"/>
+        <w:gridCol w:w="2510"/>
+        <w:gridCol w:w="1798"/>
+        <w:gridCol w:w="5153"/>
       </w:tblGrid>
       <w:tr>
         <w:trPr>
@@ -1044,7 +1006,7 @@
         </w:trPr>
         <w:tc>
           <w:tcPr>
-            <w:tcW w:w="1350" w:type="dxa"/>
+            <w:tcW w:w="1170" w:type="dxa"/>
           </w:tcPr>
           <w:p>
             <w:pPr>
@@ -1064,7 +1026,7 @@
         </w:tc>
         <w:tc>
           <w:tcPr>
-            <w:tcW w:w="2340" w:type="dxa"/>
+            <w:tcW w:w="2520" w:type="dxa"/>
           </w:tcPr>
           <w:p>
             <w:pPr>
@@ -1129,7 +1091,7 @@
         </w:trPr>
         <w:tc>
           <w:tcPr>
-            <w:tcW w:w="1350" w:type="dxa"/>
+            <w:tcW w:w="1170" w:type="dxa"/>
           </w:tcPr>
           <w:p>
             <w:pPr>
@@ -1149,7 +1111,7 @@
         </w:tc>
         <w:tc>
           <w:tcPr>
-            <w:tcW w:w="2340" w:type="dxa"/>
+            <w:tcW w:w="2520" w:type="dxa"/>
           </w:tcPr>
           <w:p>
             <w:pPr>
@@ -1245,7 +1207,7 @@
         </w:trPr>
         <w:tc>
           <w:tcPr>
-            <w:tcW w:w="1350" w:type="dxa"/>
+            <w:tcW w:w="1170" w:type="dxa"/>
           </w:tcPr>
           <w:p>
             <w:pPr>
@@ -1265,7 +1227,7 @@
         </w:tc>
         <w:tc>
           <w:tcPr>
-            <w:tcW w:w="2340" w:type="dxa"/>
+            <w:tcW w:w="2520" w:type="dxa"/>
           </w:tcPr>
           <w:p>
             <w:pPr>
@@ -1410,7 +1372,7 @@
         </w:trPr>
         <w:tc>
           <w:tcPr>
-            <w:tcW w:w="1350" w:type="dxa"/>
+            <w:tcW w:w="1170" w:type="dxa"/>
           </w:tcPr>
           <w:p>
             <w:pPr>
@@ -1430,7 +1392,7 @@
         </w:tc>
         <w:tc>
           <w:tcPr>
-            <w:tcW w:w="2340" w:type="dxa"/>
+            <w:tcW w:w="2520" w:type="dxa"/>
           </w:tcPr>
           <w:p>
             <w:pPr>
@@ -1504,7 +1466,7 @@
         </w:trPr>
         <w:tc>
           <w:tcPr>
-            <w:tcW w:w="1350" w:type="dxa"/>
+            <w:tcW w:w="1170" w:type="dxa"/>
           </w:tcPr>
           <w:p>
             <w:pPr>
@@ -1524,7 +1486,7 @@
         </w:tc>
         <w:tc>
           <w:tcPr>
-            <w:tcW w:w="2340" w:type="dxa"/>
+            <w:tcW w:w="2520" w:type="dxa"/>
           </w:tcPr>
           <w:p>
             <w:pPr>
@@ -1582,6 +1544,108 @@
                 <w:szCs w:val="32"/>
               </w:rPr>
               <w:t>Adding Input Signal to Block Diagram</w:t>
+            </w:r>
+          </w:p>
+        </w:tc>
+      </w:tr>
+      <w:tr>
+        <w:trPr>
+          <w:trHeight w:val="629"/>
+        </w:trPr>
+        <w:tc>
+          <w:tcPr>
+            <w:tcW w:w="1170" w:type="dxa"/>
+          </w:tcPr>
+          <w:p>
+            <w:pPr>
+              <w:rPr>
+                <w:sz w:val="32"/>
+                <w:szCs w:val="32"/>
+              </w:rPr>
+            </w:pPr>
+            <w:r>
+              <w:rPr>
+                <w:sz w:val="32"/>
+                <w:szCs w:val="32"/>
+              </w:rPr>
+              <w:t>1.4</w:t>
+            </w:r>
+          </w:p>
+        </w:tc>
+        <w:tc>
+          <w:tcPr>
+            <w:tcW w:w="2520" w:type="dxa"/>
+          </w:tcPr>
+          <w:p>
+            <w:pPr>
+              <w:rPr>
+                <w:sz w:val="32"/>
+                <w:szCs w:val="32"/>
+              </w:rPr>
+            </w:pPr>
+            <w:r>
+              <w:rPr>
+                <w:sz w:val="32"/>
+                <w:szCs w:val="32"/>
+              </w:rPr>
+              <w:t>Mohanad Sallam</w:t>
+            </w:r>
+          </w:p>
+        </w:tc>
+        <w:tc>
+          <w:tcPr>
+            <w:tcW w:w="1800" w:type="dxa"/>
+          </w:tcPr>
+          <w:p>
+            <w:pPr>
+              <w:rPr>
+                <w:sz w:val="32"/>
+                <w:szCs w:val="32"/>
+              </w:rPr>
+            </w:pPr>
+            <w:r>
+              <w:rPr>
+                <w:sz w:val="32"/>
+                <w:szCs w:val="32"/>
+              </w:rPr>
+              <w:t>4</w:t>
+            </w:r>
+            <w:r>
+              <w:rPr>
+                <w:sz w:val="32"/>
+                <w:szCs w:val="32"/>
+              </w:rPr>
+              <w:t>/2</w:t>
+            </w:r>
+            <w:r>
+              <w:rPr>
+                <w:sz w:val="32"/>
+                <w:szCs w:val="32"/>
+              </w:rPr>
+              <w:t>/2020</w:t>
+            </w:r>
+          </w:p>
+        </w:tc>
+        <w:tc>
+          <w:tcPr>
+            <w:tcW w:w="5176" w:type="dxa"/>
+          </w:tcPr>
+          <w:p>
+            <w:pPr>
+              <w:tabs>
+                <w:tab w:val="left" w:pos="1035"/>
+              </w:tabs>
+              <w:rPr>
+                <w:sz w:val="32"/>
+                <w:szCs w:val="32"/>
+              </w:rPr>
+            </w:pPr>
+            <w:r>
+              <w:rPr>
+                <w:sz w:val="32"/>
+                <w:szCs w:val="32"/>
+              </w:rPr>
+              <w:t>Changing block diagram and removing unused tittles</w:t>
             </w:r>
           </w:p>
         </w:tc>
@@ -4970,7 +5034,7 @@
 </file>
 
 <file path=customXml/itemProps1.xml><?xml version="1.0" encoding="utf-8"?>
-<ds:datastoreItem xmlns:ds="http://schemas.openxmlformats.org/officeDocument/2006/customXml" ds:itemID="{CBAB716F-5EB4-4ACE-807A-C03F8CAA5E76}">
+<ds:datastoreItem xmlns:ds="http://schemas.openxmlformats.org/officeDocument/2006/customXml" ds:itemID="{1EDB10B5-5861-42AB-9D10-4DD79A40F0B2}">
   <ds:schemaRefs>
     <ds:schemaRef ds:uri="http://schemas.openxmlformats.org/officeDocument/2006/bibliography"/>
   </ds:schemaRefs>

</xml_diff>

<commit_message>
change block diagram in SRS and CYRS
change block diagram in SRS and CYRS
</commit_message>
<xml_diff>
--- a/Input documents/CYRS.docx
+++ b/Input documents/CYRS.docx
@@ -1,6 +1,6 @@
 
 <file path=word/document.xml><?xml version="1.0" encoding="utf-8"?>
-<w:document xmlns:wpc="http://schemas.microsoft.com/office/word/2010/wordprocessingCanvas" xmlns:mc="http://schemas.openxmlformats.org/markup-compatibility/2006" xmlns:o="urn:schemas-microsoft-com:office:office" xmlns:r="http://schemas.openxmlformats.org/officeDocument/2006/relationships" xmlns:m="http://schemas.openxmlformats.org/officeDocument/2006/math" xmlns:v="urn:schemas-microsoft-com:vml" xmlns:wp14="http://schemas.microsoft.com/office/word/2010/wordprocessingDrawing" xmlns:wp="http://schemas.openxmlformats.org/drawingml/2006/wordprocessingDrawing" xmlns:w10="urn:schemas-microsoft-com:office:word" xmlns:w="http://schemas.openxmlformats.org/wordprocessingml/2006/main" xmlns:w14="http://schemas.microsoft.com/office/word/2010/wordml" xmlns:w15="http://schemas.microsoft.com/office/word/2012/wordml" xmlns:wpg="http://schemas.microsoft.com/office/word/2010/wordprocessingGroup" xmlns:wpi="http://schemas.microsoft.com/office/word/2010/wordprocessingInk" xmlns:wne="http://schemas.microsoft.com/office/word/2006/wordml" xmlns:wps="http://schemas.microsoft.com/office/word/2010/wordprocessingShape" mc:Ignorable="w14 w15 wp14">
+<w:document xmlns:wpc="http://schemas.microsoft.com/office/word/2010/wordprocessingCanvas" xmlns:cx="http://schemas.microsoft.com/office/drawing/2014/chartex" xmlns:cx1="http://schemas.microsoft.com/office/drawing/2015/9/8/chartex" xmlns:cx2="http://schemas.microsoft.com/office/drawing/2015/10/21/chartex" xmlns:cx3="http://schemas.microsoft.com/office/drawing/2016/5/9/chartex" xmlns:cx4="http://schemas.microsoft.com/office/drawing/2016/5/10/chartex" xmlns:cx5="http://schemas.microsoft.com/office/drawing/2016/5/11/chartex" xmlns:cx6="http://schemas.microsoft.com/office/drawing/2016/5/12/chartex" xmlns:cx7="http://schemas.microsoft.com/office/drawing/2016/5/13/chartex" xmlns:cx8="http://schemas.microsoft.com/office/drawing/2016/5/14/chartex" xmlns:mc="http://schemas.openxmlformats.org/markup-compatibility/2006" xmlns:aink="http://schemas.microsoft.com/office/drawing/2016/ink" xmlns:am3d="http://schemas.microsoft.com/office/drawing/2017/model3d" xmlns:o="urn:schemas-microsoft-com:office:office" xmlns:r="http://schemas.openxmlformats.org/officeDocument/2006/relationships" xmlns:m="http://schemas.openxmlformats.org/officeDocument/2006/math" xmlns:v="urn:schemas-microsoft-com:vml" xmlns:wp14="http://schemas.microsoft.com/office/word/2010/wordprocessingDrawing" xmlns:wp="http://schemas.openxmlformats.org/drawingml/2006/wordprocessingDrawing" xmlns:w10="urn:schemas-microsoft-com:office:word" xmlns:w="http://schemas.openxmlformats.org/wordprocessingml/2006/main" xmlns:w14="http://schemas.microsoft.com/office/word/2010/wordml" xmlns:w15="http://schemas.microsoft.com/office/word/2012/wordml" xmlns:w16cid="http://schemas.microsoft.com/office/word/2016/wordml/cid" xmlns:w16se="http://schemas.microsoft.com/office/word/2015/wordml/symex" xmlns:wpg="http://schemas.microsoft.com/office/word/2010/wordprocessingGroup" xmlns:wpi="http://schemas.microsoft.com/office/word/2010/wordprocessingInk" xmlns:wne="http://schemas.microsoft.com/office/word/2006/wordml" xmlns:wps="http://schemas.microsoft.com/office/word/2010/wordprocessingShape" mc:Ignorable="w14 w15 w16se w16cid wp14">
   <w:body>
     <w:p>
       <w:pPr>
@@ -1112,8 +1112,6 @@
               </w:rPr>
               <w:t>2.1</w:t>
             </w:r>
-            <w:bookmarkStart w:id="2" w:name="_GoBack"/>
-            <w:bookmarkEnd w:id="2"/>
           </w:p>
         </w:tc>
         <w:tc>
@@ -1212,14 +1210,14 @@
           <w:rFonts w:asciiTheme="majorBidi" w:hAnsiTheme="majorBidi"/>
         </w:rPr>
       </w:pPr>
-      <w:bookmarkStart w:id="3" w:name="_Toc31692564"/>
+      <w:bookmarkStart w:id="2" w:name="_Toc31692564"/>
       <w:r>
         <w:rPr>
           <w:rFonts w:asciiTheme="majorBidi" w:hAnsiTheme="majorBidi"/>
         </w:rPr>
         <w:t>Document History:</w:t>
       </w:r>
-      <w:bookmarkEnd w:id="3"/>
+      <w:bookmarkEnd w:id="2"/>
       <w:r>
         <w:rPr>
           <w:rFonts w:asciiTheme="majorBidi" w:hAnsiTheme="majorBidi"/>
@@ -1920,34 +1918,14 @@
                 <w:szCs w:val="40"/>
               </w:rPr>
             </w:pPr>
-            <w:proofErr w:type="spellStart"/>
-            <w:r>
-              <w:rPr>
-                <w:rFonts w:asciiTheme="minorBidi" w:hAnsiTheme="minorBidi"/>
-                <w:sz w:val="40"/>
-                <w:szCs w:val="40"/>
-              </w:rPr>
-              <w:t>Mohanad</w:t>
-            </w:r>
-            <w:proofErr w:type="spellEnd"/>
-            <w:r>
-              <w:rPr>
-                <w:rFonts w:asciiTheme="minorBidi" w:hAnsiTheme="minorBidi"/>
-                <w:sz w:val="40"/>
-                <w:szCs w:val="40"/>
-              </w:rPr>
-              <w:t xml:space="preserve"> </w:t>
-            </w:r>
-            <w:proofErr w:type="spellStart"/>
-            <w:r>
-              <w:rPr>
-                <w:rFonts w:asciiTheme="minorBidi" w:hAnsiTheme="minorBidi"/>
-                <w:sz w:val="40"/>
-                <w:szCs w:val="40"/>
-              </w:rPr>
-              <w:t>Sallam</w:t>
-            </w:r>
-            <w:proofErr w:type="spellEnd"/>
+            <w:r>
+              <w:rPr>
+                <w:rFonts w:asciiTheme="minorBidi" w:hAnsiTheme="minorBidi"/>
+                <w:sz w:val="40"/>
+                <w:szCs w:val="40"/>
+              </w:rPr>
+              <w:t>Mohanad Sallam</w:t>
+            </w:r>
           </w:p>
         </w:tc>
         <w:tc>
@@ -2232,14 +2210,14 @@
           <w:rFonts w:asciiTheme="majorBidi" w:hAnsiTheme="majorBidi"/>
         </w:rPr>
       </w:pPr>
-      <w:bookmarkStart w:id="4" w:name="_Toc31692565"/>
+      <w:bookmarkStart w:id="3" w:name="_Toc31692565"/>
       <w:r>
         <w:rPr>
           <w:rFonts w:asciiTheme="majorBidi" w:hAnsiTheme="majorBidi"/>
         </w:rPr>
         <w:t>Project Description:</w:t>
       </w:r>
-      <w:bookmarkEnd w:id="4"/>
+      <w:bookmarkEnd w:id="3"/>
     </w:p>
     <w:p>
       <w:pPr>
@@ -2369,7 +2347,7 @@
           <w:szCs w:val="40"/>
         </w:rPr>
       </w:pPr>
-      <w:bookmarkStart w:id="5" w:name="_Toc31692566"/>
+      <w:bookmarkStart w:id="4" w:name="_Toc31692566"/>
       <w:r>
         <w:rPr>
           <w:rFonts w:asciiTheme="minorBidi" w:hAnsiTheme="minorBidi" w:cstheme="minorBidi"/>
@@ -2377,7 +2355,7 @@
         </w:rPr>
         <w:t>Project Functionalities:</w:t>
       </w:r>
-      <w:bookmarkEnd w:id="5"/>
+      <w:bookmarkEnd w:id="4"/>
     </w:p>
     <w:p>
       <w:pPr>
@@ -2410,7 +2388,7 @@
           <w:szCs w:val="40"/>
         </w:rPr>
       </w:pPr>
-      <w:bookmarkStart w:id="6" w:name="_Toc31692567"/>
+      <w:bookmarkStart w:id="5" w:name="_Toc31692567"/>
       <w:r>
         <w:rPr>
           <w:rFonts w:asciiTheme="minorBidi" w:hAnsiTheme="minorBidi" w:cstheme="minorBidi"/>
@@ -2419,7 +2397,7 @@
         <w:lastRenderedPageBreak/>
         <w:t>Block diagram:</w:t>
       </w:r>
-      <w:bookmarkEnd w:id="6"/>
+      <w:bookmarkEnd w:id="5"/>
     </w:p>
     <w:p>
       <w:pPr>
@@ -2429,17 +2407,15 @@
           <w:szCs w:val="40"/>
         </w:rPr>
       </w:pPr>
-      <w:r>
-        <w:rPr>
-          <w:rFonts w:asciiTheme="minorBidi" w:hAnsiTheme="minorBidi"/>
+      <w:bookmarkStart w:id="6" w:name="_GoBack"/>
+      <w:r>
+        <w:rPr>
           <w:noProof/>
-          <w:sz w:val="40"/>
-          <w:szCs w:val="40"/>
         </w:rPr>
         <w:drawing>
-          <wp:inline distT="0" distB="0" distL="0" distR="0" wp14:anchorId="7281527A" wp14:editId="664605C8">
-            <wp:extent cx="5943600" cy="4281201"/>
-            <wp:effectExtent l="0" t="0" r="0" b="5080"/>
+          <wp:inline distT="0" distB="0" distL="0" distR="0" wp14:anchorId="2B2792CF" wp14:editId="625609D8">
+            <wp:extent cx="5943600" cy="3062605"/>
+            <wp:effectExtent l="0" t="0" r="0" b="4445"/>
             <wp:docPr id="1" name="Picture 1"/>
             <wp:cNvGraphicFramePr>
               <a:graphicFrameLocks xmlns:a="http://schemas.openxmlformats.org/drawingml/2006/main" noChangeAspect="1"/>
@@ -2448,7 +2424,7 @@
               <a:graphicData uri="http://schemas.openxmlformats.org/drawingml/2006/picture">
                 <pic:pic xmlns:pic="http://schemas.openxmlformats.org/drawingml/2006/picture">
                   <pic:nvPicPr>
-                    <pic:cNvPr id="0" name="Block_Diagram_V01.PNG"/>
+                    <pic:cNvPr id="0" name="HSI_BD_IMG_V02.PNG"/>
                     <pic:cNvPicPr/>
                   </pic:nvPicPr>
                   <pic:blipFill>
@@ -2466,7 +2442,7 @@
                   <pic:spPr>
                     <a:xfrm>
                       <a:off x="0" y="0"/>
-                      <a:ext cx="5943600" cy="4281201"/>
+                      <a:ext cx="5943600" cy="3062605"/>
                     </a:xfrm>
                     <a:prstGeom prst="rect">
                       <a:avLst/>
@@ -2478,6 +2454,7 @@
           </wp:inline>
         </w:drawing>
       </w:r>
+      <w:bookmarkEnd w:id="6"/>
     </w:p>
     <w:p>
       <w:pPr>
@@ -2677,58 +2654,58 @@
           <w:sz w:val="36"/>
           <w:szCs w:val="36"/>
         </w:rPr>
+        <w:t>At system startup:</w:t>
+      </w:r>
+    </w:p>
+    <w:p>
+      <w:pPr>
+        <w:rPr>
+          <w:rFonts w:asciiTheme="minorBidi" w:hAnsiTheme="minorBidi"/>
+          <w:sz w:val="36"/>
+          <w:szCs w:val="36"/>
+        </w:rPr>
+      </w:pPr>
+      <w:r>
+        <w:rPr>
+          <w:rFonts w:asciiTheme="minorBidi" w:hAnsiTheme="minorBidi"/>
+          <w:sz w:val="36"/>
+          <w:szCs w:val="36"/>
+        </w:rPr>
+        <w:t xml:space="preserve">If the first mode is selected the system shall do the sequence: </w:t>
+      </w:r>
+    </w:p>
+    <w:p>
+      <w:pPr>
+        <w:rPr>
+          <w:rFonts w:asciiTheme="minorBidi" w:hAnsiTheme="minorBidi"/>
+          <w:sz w:val="36"/>
+          <w:szCs w:val="36"/>
+        </w:rPr>
+      </w:pPr>
+      <w:r>
+        <w:rPr>
+          <w:rFonts w:asciiTheme="minorBidi" w:hAnsiTheme="minorBidi"/>
+          <w:sz w:val="36"/>
+          <w:szCs w:val="36"/>
+        </w:rPr>
+        <w:t xml:space="preserve">All LEDS OFF except L6 is ON for 200ms </w:t>
+      </w:r>
+    </w:p>
+    <w:p>
+      <w:pPr>
+        <w:rPr>
+          <w:rFonts w:asciiTheme="minorBidi" w:hAnsiTheme="minorBidi"/>
+          <w:sz w:val="36"/>
+          <w:szCs w:val="36"/>
+        </w:rPr>
+      </w:pPr>
+      <w:r>
+        <w:rPr>
+          <w:rFonts w:asciiTheme="minorBidi" w:hAnsiTheme="minorBidi"/>
+          <w:sz w:val="36"/>
+          <w:szCs w:val="36"/>
+        </w:rPr>
         <w:lastRenderedPageBreak/>
-        <w:t>At system startup:</w:t>
-      </w:r>
-    </w:p>
-    <w:p>
-      <w:pPr>
-        <w:rPr>
-          <w:rFonts w:asciiTheme="minorBidi" w:hAnsiTheme="minorBidi"/>
-          <w:sz w:val="36"/>
-          <w:szCs w:val="36"/>
-        </w:rPr>
-      </w:pPr>
-      <w:r>
-        <w:rPr>
-          <w:rFonts w:asciiTheme="minorBidi" w:hAnsiTheme="minorBidi"/>
-          <w:sz w:val="36"/>
-          <w:szCs w:val="36"/>
-        </w:rPr>
-        <w:t xml:space="preserve">If the first mode is selected the system shall do the sequence: </w:t>
-      </w:r>
-    </w:p>
-    <w:p>
-      <w:pPr>
-        <w:rPr>
-          <w:rFonts w:asciiTheme="minorBidi" w:hAnsiTheme="minorBidi"/>
-          <w:sz w:val="36"/>
-          <w:szCs w:val="36"/>
-        </w:rPr>
-      </w:pPr>
-      <w:r>
-        <w:rPr>
-          <w:rFonts w:asciiTheme="minorBidi" w:hAnsiTheme="minorBidi"/>
-          <w:sz w:val="36"/>
-          <w:szCs w:val="36"/>
-        </w:rPr>
-        <w:t xml:space="preserve">All LEDS OFF except L6 is ON for 200ms </w:t>
-      </w:r>
-    </w:p>
-    <w:p>
-      <w:pPr>
-        <w:rPr>
-          <w:rFonts w:asciiTheme="minorBidi" w:hAnsiTheme="minorBidi"/>
-          <w:sz w:val="36"/>
-          <w:szCs w:val="36"/>
-        </w:rPr>
-      </w:pPr>
-      <w:r>
-        <w:rPr>
-          <w:rFonts w:asciiTheme="minorBidi" w:hAnsiTheme="minorBidi"/>
-          <w:sz w:val="36"/>
-          <w:szCs w:val="36"/>
-        </w:rPr>
         <w:t xml:space="preserve">All LEDS OFF except L5 is ON for 200ms </w:t>
       </w:r>
     </w:p>
@@ -3026,75 +3003,75 @@
           <w:sz w:val="36"/>
           <w:szCs w:val="36"/>
         </w:rPr>
+        <w:t>All LEDS OFF except R3 is ON for 200ms</w:t>
+      </w:r>
+    </w:p>
+    <w:p>
+      <w:pPr>
+        <w:rPr>
+          <w:rFonts w:asciiTheme="minorBidi" w:hAnsiTheme="minorBidi"/>
+          <w:sz w:val="36"/>
+          <w:szCs w:val="36"/>
+        </w:rPr>
+      </w:pPr>
+      <w:r>
+        <w:rPr>
+          <w:rFonts w:asciiTheme="minorBidi" w:hAnsiTheme="minorBidi"/>
+          <w:sz w:val="36"/>
+          <w:szCs w:val="36"/>
+        </w:rPr>
+        <w:t>All LEDS OFF except R2 is ON for 200ms</w:t>
+      </w:r>
+    </w:p>
+    <w:p>
+      <w:pPr>
+        <w:rPr>
+          <w:rFonts w:asciiTheme="minorBidi" w:hAnsiTheme="minorBidi"/>
+          <w:sz w:val="36"/>
+          <w:szCs w:val="36"/>
+        </w:rPr>
+      </w:pPr>
+      <w:r>
+        <w:rPr>
+          <w:rFonts w:asciiTheme="minorBidi" w:hAnsiTheme="minorBidi"/>
+          <w:sz w:val="36"/>
+          <w:szCs w:val="36"/>
+        </w:rPr>
+        <w:t>All LEDS OFF except R1 is ON for 200ms</w:t>
+      </w:r>
+    </w:p>
+    <w:p>
+      <w:pPr>
+        <w:rPr>
+          <w:rFonts w:asciiTheme="minorBidi" w:hAnsiTheme="minorBidi"/>
+          <w:sz w:val="36"/>
+          <w:szCs w:val="36"/>
+        </w:rPr>
+      </w:pPr>
+      <w:r>
+        <w:rPr>
+          <w:rFonts w:asciiTheme="minorBidi" w:hAnsiTheme="minorBidi"/>
+          <w:sz w:val="36"/>
+          <w:szCs w:val="36"/>
+        </w:rPr>
+        <w:t>All LEDS OFF except L1 is ON for 200ms</w:t>
+      </w:r>
+    </w:p>
+    <w:p>
+      <w:pPr>
+        <w:rPr>
+          <w:rFonts w:asciiTheme="minorBidi" w:hAnsiTheme="minorBidi"/>
+          <w:sz w:val="36"/>
+          <w:szCs w:val="36"/>
+        </w:rPr>
+      </w:pPr>
+      <w:r>
+        <w:rPr>
+          <w:rFonts w:asciiTheme="minorBidi" w:hAnsiTheme="minorBidi"/>
+          <w:sz w:val="36"/>
+          <w:szCs w:val="36"/>
+        </w:rPr>
         <w:lastRenderedPageBreak/>
-        <w:t>All LEDS OFF except R3 is ON for 200ms</w:t>
-      </w:r>
-    </w:p>
-    <w:p>
-      <w:pPr>
-        <w:rPr>
-          <w:rFonts w:asciiTheme="minorBidi" w:hAnsiTheme="minorBidi"/>
-          <w:sz w:val="36"/>
-          <w:szCs w:val="36"/>
-        </w:rPr>
-      </w:pPr>
-      <w:r>
-        <w:rPr>
-          <w:rFonts w:asciiTheme="minorBidi" w:hAnsiTheme="minorBidi"/>
-          <w:sz w:val="36"/>
-          <w:szCs w:val="36"/>
-        </w:rPr>
-        <w:t>All LEDS OFF except R2 is ON for 200ms</w:t>
-      </w:r>
-    </w:p>
-    <w:p>
-      <w:pPr>
-        <w:rPr>
-          <w:rFonts w:asciiTheme="minorBidi" w:hAnsiTheme="minorBidi"/>
-          <w:sz w:val="36"/>
-          <w:szCs w:val="36"/>
-        </w:rPr>
-      </w:pPr>
-      <w:r>
-        <w:rPr>
-          <w:rFonts w:asciiTheme="minorBidi" w:hAnsiTheme="minorBidi"/>
-          <w:sz w:val="36"/>
-          <w:szCs w:val="36"/>
-        </w:rPr>
-        <w:t>All LEDS OFF except R1 is ON for 200ms</w:t>
-      </w:r>
-    </w:p>
-    <w:p>
-      <w:pPr>
-        <w:rPr>
-          <w:rFonts w:asciiTheme="minorBidi" w:hAnsiTheme="minorBidi"/>
-          <w:sz w:val="36"/>
-          <w:szCs w:val="36"/>
-        </w:rPr>
-      </w:pPr>
-      <w:r>
-        <w:rPr>
-          <w:rFonts w:asciiTheme="minorBidi" w:hAnsiTheme="minorBidi"/>
-          <w:sz w:val="36"/>
-          <w:szCs w:val="36"/>
-        </w:rPr>
-        <w:t>All LEDS OFF except L1 is ON for 200ms</w:t>
-      </w:r>
-    </w:p>
-    <w:p>
-      <w:pPr>
-        <w:rPr>
-          <w:rFonts w:asciiTheme="minorBidi" w:hAnsiTheme="minorBidi"/>
-          <w:sz w:val="36"/>
-          <w:szCs w:val="36"/>
-        </w:rPr>
-      </w:pPr>
-      <w:r>
-        <w:rPr>
-          <w:rFonts w:asciiTheme="minorBidi" w:hAnsiTheme="minorBidi"/>
-          <w:sz w:val="36"/>
-          <w:szCs w:val="36"/>
-        </w:rPr>
         <w:t>All LEDS OFF except L2 is ON for 200ms</w:t>
       </w:r>
     </w:p>
@@ -3448,7 +3425,6 @@
           <w:sz w:val="36"/>
           <w:szCs w:val="36"/>
         </w:rPr>
-        <w:lastRenderedPageBreak/>
         <w:t>All LEDS OFF except R6, L6 are ON for</w:t>
       </w:r>
       <w:r>
@@ -4152,8 +4128,8 @@
 </file>
 
 <file path=word/numbering.xml><?xml version="1.0" encoding="utf-8"?>
-<w:numbering xmlns:wpc="http://schemas.microsoft.com/office/word/2010/wordprocessingCanvas" xmlns:mc="http://schemas.openxmlformats.org/markup-compatibility/2006" xmlns:o="urn:schemas-microsoft-com:office:office" xmlns:r="http://schemas.openxmlformats.org/officeDocument/2006/relationships" xmlns:m="http://schemas.openxmlformats.org/officeDocument/2006/math" xmlns:v="urn:schemas-microsoft-com:vml" xmlns:wp14="http://schemas.microsoft.com/office/word/2010/wordprocessingDrawing" xmlns:wp="http://schemas.openxmlformats.org/drawingml/2006/wordprocessingDrawing" xmlns:w10="urn:schemas-microsoft-com:office:word" xmlns:w="http://schemas.openxmlformats.org/wordprocessingml/2006/main" xmlns:w14="http://schemas.microsoft.com/office/word/2010/wordml" xmlns:w15="http://schemas.microsoft.com/office/word/2012/wordml" xmlns:wpg="http://schemas.microsoft.com/office/word/2010/wordprocessingGroup" xmlns:wpi="http://schemas.microsoft.com/office/word/2010/wordprocessingInk" xmlns:wne="http://schemas.microsoft.com/office/word/2006/wordml" xmlns:wps="http://schemas.microsoft.com/office/word/2010/wordprocessingShape" mc:Ignorable="w14 w15 wp14">
-  <w:abstractNum w:abstractNumId="0">
+<w:numbering xmlns:wpc="http://schemas.microsoft.com/office/word/2010/wordprocessingCanvas" xmlns:cx="http://schemas.microsoft.com/office/drawing/2014/chartex" xmlns:cx1="http://schemas.microsoft.com/office/drawing/2015/9/8/chartex" xmlns:cx2="http://schemas.microsoft.com/office/drawing/2015/10/21/chartex" xmlns:cx3="http://schemas.microsoft.com/office/drawing/2016/5/9/chartex" xmlns:cx4="http://schemas.microsoft.com/office/drawing/2016/5/10/chartex" xmlns:cx5="http://schemas.microsoft.com/office/drawing/2016/5/11/chartex" xmlns:cx6="http://schemas.microsoft.com/office/drawing/2016/5/12/chartex" xmlns:cx7="http://schemas.microsoft.com/office/drawing/2016/5/13/chartex" xmlns:cx8="http://schemas.microsoft.com/office/drawing/2016/5/14/chartex" xmlns:mc="http://schemas.openxmlformats.org/markup-compatibility/2006" xmlns:aink="http://schemas.microsoft.com/office/drawing/2016/ink" xmlns:am3d="http://schemas.microsoft.com/office/drawing/2017/model3d" xmlns:o="urn:schemas-microsoft-com:office:office" xmlns:r="http://schemas.openxmlformats.org/officeDocument/2006/relationships" xmlns:m="http://schemas.openxmlformats.org/officeDocument/2006/math" xmlns:v="urn:schemas-microsoft-com:vml" xmlns:wp14="http://schemas.microsoft.com/office/word/2010/wordprocessingDrawing" xmlns:wp="http://schemas.openxmlformats.org/drawingml/2006/wordprocessingDrawing" xmlns:w10="urn:schemas-microsoft-com:office:word" xmlns:w="http://schemas.openxmlformats.org/wordprocessingml/2006/main" xmlns:w14="http://schemas.microsoft.com/office/word/2010/wordml" xmlns:w15="http://schemas.microsoft.com/office/word/2012/wordml" xmlns:w16cid="http://schemas.microsoft.com/office/word/2016/wordml/cid" xmlns:w16se="http://schemas.microsoft.com/office/word/2015/wordml/symex" xmlns:wpg="http://schemas.microsoft.com/office/word/2010/wordprocessingGroup" xmlns:wpi="http://schemas.microsoft.com/office/word/2010/wordprocessingInk" xmlns:wne="http://schemas.microsoft.com/office/word/2006/wordml" xmlns:wps="http://schemas.microsoft.com/office/word/2010/wordprocessingShape" mc:Ignorable="w14 w15 w16se w16cid wp14">
+  <w:abstractNum w:abstractNumId="0" w15:restartNumberingAfterBreak="0">
     <w:nsid w:val="03F33B49"/>
     <w:multiLevelType w:val="hybridMultilevel"/>
     <w:tmpl w:val="0258695E"/>
@@ -4242,7 +4218,7 @@
       </w:pPr>
     </w:lvl>
   </w:abstractNum>
-  <w:abstractNum w:abstractNumId="1">
+  <w:abstractNum w:abstractNumId="1" w15:restartNumberingAfterBreak="0">
     <w:nsid w:val="067E3BD1"/>
     <w:multiLevelType w:val="hybridMultilevel"/>
     <w:tmpl w:val="1DF46BA4"/>
@@ -4334,7 +4310,7 @@
       </w:pPr>
     </w:lvl>
   </w:abstractNum>
-  <w:abstractNum w:abstractNumId="2">
+  <w:abstractNum w:abstractNumId="2" w15:restartNumberingAfterBreak="0">
     <w:nsid w:val="103E5DFF"/>
     <w:multiLevelType w:val="hybridMultilevel"/>
     <w:tmpl w:val="2D348B38"/>
@@ -4447,7 +4423,7 @@
       </w:rPr>
     </w:lvl>
   </w:abstractNum>
-  <w:abstractNum w:abstractNumId="3">
+  <w:abstractNum w:abstractNumId="3" w15:restartNumberingAfterBreak="0">
     <w:nsid w:val="235B0D78"/>
     <w:multiLevelType w:val="multilevel"/>
     <w:tmpl w:val="9CB67444"/>
@@ -4571,7 +4547,7 @@
       </w:rPr>
     </w:lvl>
   </w:abstractNum>
-  <w:abstractNum w:abstractNumId="4">
+  <w:abstractNum w:abstractNumId="4" w15:restartNumberingAfterBreak="0">
     <w:nsid w:val="26B94603"/>
     <w:multiLevelType w:val="multilevel"/>
     <w:tmpl w:val="04090025"/>
@@ -4666,7 +4642,7 @@
       </w:pPr>
     </w:lvl>
   </w:abstractNum>
-  <w:abstractNum w:abstractNumId="5">
+  <w:abstractNum w:abstractNumId="5" w15:restartNumberingAfterBreak="0">
     <w:nsid w:val="3A657C89"/>
     <w:multiLevelType w:val="multilevel"/>
     <w:tmpl w:val="D2825AE0"/>
@@ -4779,7 +4755,7 @@
       </w:rPr>
     </w:lvl>
   </w:abstractNum>
-  <w:abstractNum w:abstractNumId="6">
+  <w:abstractNum w:abstractNumId="6" w15:restartNumberingAfterBreak="0">
     <w:nsid w:val="3CBB0D3E"/>
     <w:multiLevelType w:val="hybridMultilevel"/>
     <w:tmpl w:val="09F07546"/>
@@ -4865,7 +4841,7 @@
       </w:pPr>
     </w:lvl>
   </w:abstractNum>
-  <w:abstractNum w:abstractNumId="7">
+  <w:abstractNum w:abstractNumId="7" w15:restartNumberingAfterBreak="0">
     <w:nsid w:val="42212BFB"/>
     <w:multiLevelType w:val="hybridMultilevel"/>
     <w:tmpl w:val="90464E1A"/>
@@ -4978,7 +4954,7 @@
       </w:rPr>
     </w:lvl>
   </w:abstractNum>
-  <w:abstractNum w:abstractNumId="8">
+  <w:abstractNum w:abstractNumId="8" w15:restartNumberingAfterBreak="0">
     <w:nsid w:val="515028D8"/>
     <w:multiLevelType w:val="hybridMultilevel"/>
     <w:tmpl w:val="7916AD2E"/>
@@ -5091,7 +5067,7 @@
       </w:rPr>
     </w:lvl>
   </w:abstractNum>
-  <w:abstractNum w:abstractNumId="9">
+  <w:abstractNum w:abstractNumId="9" w15:restartNumberingAfterBreak="0">
     <w:nsid w:val="541F6081"/>
     <w:multiLevelType w:val="hybridMultilevel"/>
     <w:tmpl w:val="E848B08E"/>
@@ -5204,7 +5180,7 @@
       </w:rPr>
     </w:lvl>
   </w:abstractNum>
-  <w:abstractNum w:abstractNumId="10">
+  <w:abstractNum w:abstractNumId="10" w15:restartNumberingAfterBreak="0">
     <w:nsid w:val="60E56D0F"/>
     <w:multiLevelType w:val="hybridMultilevel"/>
     <w:tmpl w:val="924CEF8A"/>
@@ -5296,7 +5272,7 @@
       </w:pPr>
     </w:lvl>
   </w:abstractNum>
-  <w:abstractNum w:abstractNumId="11">
+  <w:abstractNum w:abstractNumId="11" w15:restartNumberingAfterBreak="0">
     <w:nsid w:val="74B10D9A"/>
     <w:multiLevelType w:val="hybridMultilevel"/>
     <w:tmpl w:val="0A303CE2"/>
@@ -5409,7 +5385,7 @@
       </w:rPr>
     </w:lvl>
   </w:abstractNum>
-  <w:abstractNum w:abstractNumId="12">
+  <w:abstractNum w:abstractNumId="12" w15:restartNumberingAfterBreak="0">
     <w:nsid w:val="7CA47A7E"/>
     <w:multiLevelType w:val="hybridMultilevel"/>
     <w:tmpl w:val="30A44D8E"/>
@@ -5501,7 +5477,7 @@
       </w:pPr>
     </w:lvl>
   </w:abstractNum>
-  <w:abstractNum w:abstractNumId="13">
+  <w:abstractNum w:abstractNumId="13" w15:restartNumberingAfterBreak="0">
     <w:nsid w:val="7CBF110B"/>
     <w:multiLevelType w:val="hybridMultilevel"/>
     <w:tmpl w:val="B37E57D0"/>
@@ -5614,7 +5590,7 @@
       </w:rPr>
     </w:lvl>
   </w:abstractNum>
-  <w:abstractNum w:abstractNumId="14">
+  <w:abstractNum w:abstractNumId="14" w15:restartNumberingAfterBreak="0">
     <w:nsid w:val="7F5C3501"/>
     <w:multiLevelType w:val="hybridMultilevel"/>
     <w:tmpl w:val="FD5C4C46"/>
@@ -5776,7 +5752,7 @@
 </file>
 
 <file path=word/styles.xml><?xml version="1.0" encoding="utf-8"?>
-<w:styles xmlns:mc="http://schemas.openxmlformats.org/markup-compatibility/2006" xmlns:r="http://schemas.openxmlformats.org/officeDocument/2006/relationships" xmlns:w="http://schemas.openxmlformats.org/wordprocessingml/2006/main" xmlns:w14="http://schemas.microsoft.com/office/word/2010/wordml" xmlns:w15="http://schemas.microsoft.com/office/word/2012/wordml" mc:Ignorable="w14 w15">
+<w:styles xmlns:mc="http://schemas.openxmlformats.org/markup-compatibility/2006" xmlns:r="http://schemas.openxmlformats.org/officeDocument/2006/relationships" xmlns:w="http://schemas.openxmlformats.org/wordprocessingml/2006/main" xmlns:w14="http://schemas.microsoft.com/office/word/2010/wordml" xmlns:w15="http://schemas.microsoft.com/office/word/2012/wordml" xmlns:w16cid="http://schemas.microsoft.com/office/word/2016/wordml/cid" xmlns:w16se="http://schemas.microsoft.com/office/word/2015/wordml/symex" mc:Ignorable="w14 w15 w16se w16cid">
   <w:docDefaults>
     <w:rPrDefault>
       <w:rPr>
@@ -5792,7 +5768,7 @@
       </w:pPr>
     </w:pPrDefault>
   </w:docDefaults>
-  <w:latentStyles w:defLockedState="0" w:defUIPriority="99" w:defSemiHidden="0" w:defUnhideWhenUsed="0" w:defQFormat="0" w:count="371">
+  <w:latentStyles w:defLockedState="0" w:defUIPriority="99" w:defSemiHidden="0" w:defUnhideWhenUsed="0" w:defQFormat="0" w:count="376">
     <w:lsdException w:name="Normal" w:uiPriority="0" w:qFormat="1"/>
     <w:lsdException w:name="heading 1" w:uiPriority="9" w:qFormat="1"/>
     <w:lsdException w:name="heading 2" w:semiHidden="1" w:uiPriority="9" w:unhideWhenUsed="1" w:qFormat="1"/>
@@ -5898,7 +5874,6 @@
     <w:lsdException w:name="HTML Sample" w:semiHidden="1" w:unhideWhenUsed="1"/>
     <w:lsdException w:name="HTML Typewriter" w:semiHidden="1" w:unhideWhenUsed="1"/>
     <w:lsdException w:name="HTML Variable" w:semiHidden="1" w:unhideWhenUsed="1"/>
-    <w:lsdException w:name="Normal Table" w:semiHidden="1" w:unhideWhenUsed="1"/>
     <w:lsdException w:name="annotation subject" w:semiHidden="1" w:unhideWhenUsed="1"/>
     <w:lsdException w:name="No List" w:semiHidden="1" w:unhideWhenUsed="1"/>
     <w:lsdException w:name="Outline List 1" w:semiHidden="1" w:unhideWhenUsed="1"/>
@@ -5941,11 +5916,8 @@
     <w:lsdException w:name="Table Contemporary" w:semiHidden="1" w:unhideWhenUsed="1"/>
     <w:lsdException w:name="Table Elegant" w:semiHidden="1" w:unhideWhenUsed="1"/>
     <w:lsdException w:name="Table Professional" w:semiHidden="1" w:unhideWhenUsed="1"/>
-    <w:lsdException w:name="Table Subtle 1" w:semiHidden="1" w:unhideWhenUsed="1"/>
     <w:lsdException w:name="Table Subtle 2" w:semiHidden="1" w:unhideWhenUsed="1"/>
     <w:lsdException w:name="Table Web 1" w:semiHidden="1" w:unhideWhenUsed="1"/>
-    <w:lsdException w:name="Table Web 2" w:semiHidden="1" w:unhideWhenUsed="1"/>
-    <w:lsdException w:name="Table Web 3" w:semiHidden="1" w:unhideWhenUsed="1"/>
     <w:lsdException w:name="Balloon Text" w:semiHidden="1" w:unhideWhenUsed="1"/>
     <w:lsdException w:name="Table Grid" w:uiPriority="39"/>
     <w:lsdException w:name="Table Theme" w:semiHidden="1" w:unhideWhenUsed="1"/>
@@ -6164,6 +6136,11 @@
     <w:lsdException w:name="List Table 5 Dark Accent 6" w:uiPriority="50"/>
     <w:lsdException w:name="List Table 6 Colorful Accent 6" w:uiPriority="51"/>
     <w:lsdException w:name="List Table 7 Colorful Accent 6" w:uiPriority="52"/>
+    <w:lsdException w:name="Mention" w:semiHidden="1" w:unhideWhenUsed="1"/>
+    <w:lsdException w:name="Smart Hyperlink" w:semiHidden="1" w:unhideWhenUsed="1"/>
+    <w:lsdException w:name="Hashtag" w:semiHidden="1" w:unhideWhenUsed="1"/>
+    <w:lsdException w:name="Unresolved Mention" w:semiHidden="1" w:unhideWhenUsed="1"/>
+    <w:lsdException w:name="Smart Link" w:semiHidden="1" w:unhideWhenUsed="1"/>
   </w:latentStyles>
   <w:style w:type="paragraph" w:default="1" w:styleId="Normal">
     <w:name w:val="Normal"/>
@@ -6445,7 +6422,6 @@
       <w:spacing w:after="0" w:line="240" w:lineRule="auto"/>
     </w:pPr>
     <w:tblPr>
-      <w:tblInd w:w="0" w:type="dxa"/>
       <w:tblBorders>
         <w:top w:val="single" w:sz="4" w:space="0" w:color="auto"/>
         <w:left w:val="single" w:sz="4" w:space="0" w:color="auto"/>
@@ -6454,12 +6430,6 @@
         <w:insideH w:val="single" w:sz="4" w:space="0" w:color="auto"/>
         <w:insideV w:val="single" w:sz="4" w:space="0" w:color="auto"/>
       </w:tblBorders>
-      <w:tblCellMar>
-        <w:top w:w="0" w:type="dxa"/>
-        <w:left w:w="108" w:type="dxa"/>
-        <w:bottom w:w="0" w:type="dxa"/>
-        <w:right w:w="108" w:type="dxa"/>
-      </w:tblCellMar>
     </w:tblPr>
   </w:style>
   <w:style w:type="paragraph" w:styleId="ListParagraph">
@@ -6922,7 +6892,7 @@
 </file>
 
 <file path=customXml/itemProps1.xml><?xml version="1.0" encoding="utf-8"?>
-<ds:datastoreItem xmlns:ds="http://schemas.openxmlformats.org/officeDocument/2006/customXml" ds:itemID="{80B856FB-A2FF-407B-9F75-1FC60B756844}">
+<ds:datastoreItem xmlns:ds="http://schemas.openxmlformats.org/officeDocument/2006/customXml" ds:itemID="{C4F68971-760B-4B7D-910D-6C372BC6205C}">
   <ds:schemaRefs>
     <ds:schemaRef ds:uri="http://schemas.openxmlformats.org/officeDocument/2006/bibliography"/>
   </ds:schemaRefs>

</xml_diff>